<commit_message>
Added configurations for Fire Router
</commit_message>
<xml_diff>
--- a/The-Pearl-City.docx
+++ b/The-Pearl-City.docx
@@ -55,42 +55,25 @@
           </w:tcPr>
           <w:p>
             <w:pPr>
-              <w:keepNext w:val="0"/>
-              <w:keepLines w:val="0"/>
-              <w:pageBreakBefore w:val="0"/>
-              <w:widowControl w:val="1"/>
-              <w:shd w:val="clear" w:color="auto" w:fill="auto"/>
-              <w:suppressAutoHyphens w:val="1"/>
-              <w:bidi w:val="0"/>
-              <w:spacing w:before="0" w:after="0" w:line="240" w:lineRule="auto"/>
-              <w:ind w:left="0" w:right="0" w:firstLine="0"/>
-              <w:jc w:val="left"/>
-              <w:outlineLvl w:val="0"/>
-              <w:rPr>
-                <w:rtl w:val="0"/>
-              </w:rPr>
-            </w:pPr>
-            <w:r>
-              <w:rPr>
-                <w:rFonts w:ascii="Times New Roman" w:cs="Arial Unicode MS" w:hAnsi="Times New Roman" w:eastAsia="Arial Unicode MS"/>
-                <w:b w:val="0"/>
-                <w:bCs w:val="0"/>
-                <w:i w:val="0"/>
-                <w:iCs w:val="0"/>
-                <w:caps w:val="0"/>
-                <w:smallCaps w:val="0"/>
-                <w:strike w:val="0"/>
-                <w:dstrike w:val="0"/>
-                <w:outline w:val="0"/>
-                <w:color w:val="212121"/>
-                <w:spacing w:val="0"/>
-                <w:kern w:val="0"/>
-                <w:position w:val="0"/>
-                <w:sz w:val="20"/>
-                <w:szCs w:val="20"/>
-                <w:u w:val="none"/>
-                <w:shd w:val="clear" w:color="auto" w:fill="ffffff"/>
-                <w:vertAlign w:val="baseline"/>
+              <w:pStyle w:val="Default"/>
+              <w:suppressAutoHyphens w:val="1"/>
+              <w:bidi w:val="0"/>
+              <w:spacing w:before="0" w:line="240" w:lineRule="auto"/>
+              <w:ind w:left="0" w:right="0" w:firstLine="0"/>
+              <w:jc w:val="left"/>
+              <w:outlineLvl w:val="0"/>
+              <w:rPr>
+                <w:rtl w:val="0"/>
+              </w:rPr>
+            </w:pPr>
+            <w:r>
+              <w:rPr>
+                <w:rFonts w:ascii="Times New Roman" w:hAnsi="Times New Roman"/>
+                <w:outline w:val="0"/>
+                <w:color w:val="212121"/>
+                <w:sz w:val="20"/>
+                <w:szCs w:val="20"/>
+                <w:shd w:val="clear" w:color="auto" w:fill="ffffff"/>
                 <w:rtl w:val="0"/>
                 <w14:textOutline w14:w="12700" w14:cap="flat">
                   <w14:noFill/>
@@ -126,42 +109,25 @@
           </w:tcPr>
           <w:p>
             <w:pPr>
-              <w:keepNext w:val="0"/>
-              <w:keepLines w:val="0"/>
-              <w:pageBreakBefore w:val="0"/>
-              <w:widowControl w:val="1"/>
-              <w:shd w:val="clear" w:color="auto" w:fill="auto"/>
-              <w:suppressAutoHyphens w:val="1"/>
-              <w:bidi w:val="0"/>
-              <w:spacing w:before="0" w:after="0" w:line="240" w:lineRule="auto"/>
-              <w:ind w:left="0" w:right="0" w:firstLine="0"/>
-              <w:jc w:val="left"/>
-              <w:outlineLvl w:val="0"/>
-              <w:rPr>
-                <w:rtl w:val="0"/>
-              </w:rPr>
-            </w:pPr>
-            <w:r>
-              <w:rPr>
-                <w:rFonts w:ascii="Times New Roman" w:cs="Arial Unicode MS" w:hAnsi="Times New Roman" w:eastAsia="Arial Unicode MS"/>
-                <w:b w:val="0"/>
-                <w:bCs w:val="0"/>
-                <w:i w:val="0"/>
-                <w:iCs w:val="0"/>
-                <w:caps w:val="0"/>
-                <w:smallCaps w:val="0"/>
-                <w:strike w:val="0"/>
-                <w:dstrike w:val="0"/>
-                <w:outline w:val="0"/>
-                <w:color w:val="212121"/>
-                <w:spacing w:val="0"/>
-                <w:kern w:val="0"/>
-                <w:position w:val="0"/>
-                <w:sz w:val="20"/>
-                <w:szCs w:val="20"/>
-                <w:u w:val="none"/>
-                <w:shd w:val="clear" w:color="auto" w:fill="ffffff"/>
-                <w:vertAlign w:val="baseline"/>
+              <w:pStyle w:val="Default"/>
+              <w:suppressAutoHyphens w:val="1"/>
+              <w:bidi w:val="0"/>
+              <w:spacing w:before="0" w:line="240" w:lineRule="auto"/>
+              <w:ind w:left="0" w:right="0" w:firstLine="0"/>
+              <w:jc w:val="left"/>
+              <w:outlineLvl w:val="0"/>
+              <w:rPr>
+                <w:rtl w:val="0"/>
+              </w:rPr>
+            </w:pPr>
+            <w:r>
+              <w:rPr>
+                <w:rFonts w:ascii="Times New Roman" w:hAnsi="Times New Roman"/>
+                <w:outline w:val="0"/>
+                <w:color w:val="212121"/>
+                <w:sz w:val="20"/>
+                <w:szCs w:val="20"/>
+                <w:shd w:val="clear" w:color="auto" w:fill="ffffff"/>
                 <w:rtl w:val="0"/>
                 <w14:textOutline w14:w="12700" w14:cap="flat">
                   <w14:noFill/>
@@ -197,42 +163,25 @@
           </w:tcPr>
           <w:p>
             <w:pPr>
-              <w:keepNext w:val="0"/>
-              <w:keepLines w:val="0"/>
-              <w:pageBreakBefore w:val="0"/>
-              <w:widowControl w:val="1"/>
-              <w:shd w:val="clear" w:color="auto" w:fill="auto"/>
-              <w:suppressAutoHyphens w:val="1"/>
-              <w:bidi w:val="0"/>
-              <w:spacing w:before="0" w:after="0" w:line="240" w:lineRule="auto"/>
-              <w:ind w:left="0" w:right="0" w:firstLine="0"/>
-              <w:jc w:val="left"/>
-              <w:outlineLvl w:val="0"/>
-              <w:rPr>
-                <w:rtl w:val="0"/>
-              </w:rPr>
-            </w:pPr>
-            <w:r>
-              <w:rPr>
-                <w:rFonts w:ascii="Times New Roman" w:cs="Arial Unicode MS" w:hAnsi="Times New Roman" w:eastAsia="Arial Unicode MS"/>
-                <w:b w:val="0"/>
-                <w:bCs w:val="0"/>
-                <w:i w:val="0"/>
-                <w:iCs w:val="0"/>
-                <w:caps w:val="0"/>
-                <w:smallCaps w:val="0"/>
-                <w:strike w:val="0"/>
-                <w:dstrike w:val="0"/>
-                <w:outline w:val="0"/>
-                <w:color w:val="212121"/>
-                <w:spacing w:val="0"/>
-                <w:kern w:val="0"/>
-                <w:position w:val="0"/>
-                <w:sz w:val="20"/>
-                <w:szCs w:val="20"/>
-                <w:u w:val="none"/>
-                <w:shd w:val="clear" w:color="auto" w:fill="ffffff"/>
-                <w:vertAlign w:val="baseline"/>
+              <w:pStyle w:val="Default"/>
+              <w:suppressAutoHyphens w:val="1"/>
+              <w:bidi w:val="0"/>
+              <w:spacing w:before="0" w:line="240" w:lineRule="auto"/>
+              <w:ind w:left="0" w:right="0" w:firstLine="0"/>
+              <w:jc w:val="left"/>
+              <w:outlineLvl w:val="0"/>
+              <w:rPr>
+                <w:rtl w:val="0"/>
+              </w:rPr>
+            </w:pPr>
+            <w:r>
+              <w:rPr>
+                <w:rFonts w:ascii="Times New Roman" w:hAnsi="Times New Roman"/>
+                <w:outline w:val="0"/>
+                <w:color w:val="212121"/>
+                <w:sz w:val="20"/>
+                <w:szCs w:val="20"/>
+                <w:shd w:val="clear" w:color="auto" w:fill="ffffff"/>
                 <w:rtl w:val="0"/>
                 <w14:textOutline w14:w="12700" w14:cap="flat">
                   <w14:noFill/>
@@ -268,42 +217,25 @@
           </w:tcPr>
           <w:p>
             <w:pPr>
-              <w:keepNext w:val="0"/>
-              <w:keepLines w:val="0"/>
-              <w:pageBreakBefore w:val="0"/>
-              <w:widowControl w:val="1"/>
-              <w:shd w:val="clear" w:color="auto" w:fill="auto"/>
-              <w:suppressAutoHyphens w:val="1"/>
-              <w:bidi w:val="0"/>
-              <w:spacing w:before="0" w:after="0" w:line="240" w:lineRule="auto"/>
-              <w:ind w:left="0" w:right="0" w:firstLine="0"/>
-              <w:jc w:val="left"/>
-              <w:outlineLvl w:val="0"/>
-              <w:rPr>
-                <w:rtl w:val="0"/>
-              </w:rPr>
-            </w:pPr>
-            <w:r>
-              <w:rPr>
-                <w:rFonts w:ascii="Times New Roman" w:cs="Arial Unicode MS" w:hAnsi="Times New Roman" w:eastAsia="Arial Unicode MS"/>
-                <w:b w:val="0"/>
-                <w:bCs w:val="0"/>
-                <w:i w:val="0"/>
-                <w:iCs w:val="0"/>
-                <w:caps w:val="0"/>
-                <w:smallCaps w:val="0"/>
-                <w:strike w:val="0"/>
-                <w:dstrike w:val="0"/>
-                <w:outline w:val="0"/>
-                <w:color w:val="212121"/>
-                <w:spacing w:val="0"/>
-                <w:kern w:val="0"/>
-                <w:position w:val="0"/>
-                <w:sz w:val="20"/>
-                <w:szCs w:val="20"/>
-                <w:u w:val="none"/>
-                <w:shd w:val="clear" w:color="auto" w:fill="ffffff"/>
-                <w:vertAlign w:val="baseline"/>
+              <w:pStyle w:val="Default"/>
+              <w:suppressAutoHyphens w:val="1"/>
+              <w:bidi w:val="0"/>
+              <w:spacing w:before="0" w:line="240" w:lineRule="auto"/>
+              <w:ind w:left="0" w:right="0" w:firstLine="0"/>
+              <w:jc w:val="left"/>
+              <w:outlineLvl w:val="0"/>
+              <w:rPr>
+                <w:rtl w:val="0"/>
+              </w:rPr>
+            </w:pPr>
+            <w:r>
+              <w:rPr>
+                <w:rFonts w:ascii="Times New Roman" w:hAnsi="Times New Roman"/>
+                <w:outline w:val="0"/>
+                <w:color w:val="212121"/>
+                <w:sz w:val="20"/>
+                <w:szCs w:val="20"/>
+                <w:shd w:val="clear" w:color="auto" w:fill="ffffff"/>
                 <w:rtl w:val="0"/>
                 <w14:textOutline w14:w="12700" w14:cap="flat">
                   <w14:noFill/>
@@ -339,42 +271,25 @@
           </w:tcPr>
           <w:p>
             <w:pPr>
-              <w:keepNext w:val="0"/>
-              <w:keepLines w:val="0"/>
-              <w:pageBreakBefore w:val="0"/>
-              <w:widowControl w:val="1"/>
-              <w:shd w:val="clear" w:color="auto" w:fill="auto"/>
-              <w:suppressAutoHyphens w:val="1"/>
-              <w:bidi w:val="0"/>
-              <w:spacing w:before="0" w:after="0" w:line="240" w:lineRule="auto"/>
-              <w:ind w:left="0" w:right="0" w:firstLine="0"/>
-              <w:jc w:val="left"/>
-              <w:outlineLvl w:val="0"/>
-              <w:rPr>
-                <w:rtl w:val="0"/>
-              </w:rPr>
-            </w:pPr>
-            <w:r>
-              <w:rPr>
-                <w:rFonts w:ascii="Times New Roman" w:cs="Arial Unicode MS" w:hAnsi="Times New Roman" w:eastAsia="Arial Unicode MS"/>
-                <w:b w:val="0"/>
-                <w:bCs w:val="0"/>
-                <w:i w:val="0"/>
-                <w:iCs w:val="0"/>
-                <w:caps w:val="0"/>
-                <w:smallCaps w:val="0"/>
-                <w:strike w:val="0"/>
-                <w:dstrike w:val="0"/>
-                <w:outline w:val="0"/>
-                <w:color w:val="212121"/>
-                <w:spacing w:val="0"/>
-                <w:kern w:val="0"/>
-                <w:position w:val="0"/>
-                <w:sz w:val="20"/>
-                <w:szCs w:val="20"/>
-                <w:u w:val="none"/>
-                <w:shd w:val="clear" w:color="auto" w:fill="ffffff"/>
-                <w:vertAlign w:val="baseline"/>
+              <w:pStyle w:val="Default"/>
+              <w:suppressAutoHyphens w:val="1"/>
+              <w:bidi w:val="0"/>
+              <w:spacing w:before="0" w:line="240" w:lineRule="auto"/>
+              <w:ind w:left="0" w:right="0" w:firstLine="0"/>
+              <w:jc w:val="left"/>
+              <w:outlineLvl w:val="0"/>
+              <w:rPr>
+                <w:rtl w:val="0"/>
+              </w:rPr>
+            </w:pPr>
+            <w:r>
+              <w:rPr>
+                <w:rFonts w:ascii="Times New Roman" w:hAnsi="Times New Roman"/>
+                <w:outline w:val="0"/>
+                <w:color w:val="212121"/>
+                <w:sz w:val="20"/>
+                <w:szCs w:val="20"/>
+                <w:shd w:val="clear" w:color="auto" w:fill="ffffff"/>
                 <w:rtl w:val="0"/>
                 <w14:textOutline w14:w="12700" w14:cap="flat">
                   <w14:noFill/>
@@ -410,42 +325,25 @@
           </w:tcPr>
           <w:p>
             <w:pPr>
-              <w:keepNext w:val="0"/>
-              <w:keepLines w:val="0"/>
-              <w:pageBreakBefore w:val="0"/>
-              <w:widowControl w:val="1"/>
-              <w:shd w:val="clear" w:color="auto" w:fill="auto"/>
-              <w:suppressAutoHyphens w:val="1"/>
-              <w:bidi w:val="0"/>
-              <w:spacing w:before="0" w:after="0" w:line="240" w:lineRule="auto"/>
-              <w:ind w:left="0" w:right="0" w:firstLine="0"/>
-              <w:jc w:val="left"/>
-              <w:outlineLvl w:val="0"/>
-              <w:rPr>
-                <w:rtl w:val="0"/>
-              </w:rPr>
-            </w:pPr>
-            <w:r>
-              <w:rPr>
-                <w:rFonts w:ascii="Times New Roman" w:cs="Arial Unicode MS" w:hAnsi="Times New Roman" w:eastAsia="Arial Unicode MS"/>
-                <w:b w:val="0"/>
-                <w:bCs w:val="0"/>
-                <w:i w:val="0"/>
-                <w:iCs w:val="0"/>
-                <w:caps w:val="0"/>
-                <w:smallCaps w:val="0"/>
-                <w:strike w:val="0"/>
-                <w:dstrike w:val="0"/>
-                <w:outline w:val="0"/>
-                <w:color w:val="212121"/>
-                <w:spacing w:val="0"/>
-                <w:kern w:val="0"/>
-                <w:position w:val="0"/>
-                <w:sz w:val="20"/>
-                <w:szCs w:val="20"/>
-                <w:u w:val="none"/>
-                <w:shd w:val="clear" w:color="auto" w:fill="ffffff"/>
-                <w:vertAlign w:val="baseline"/>
+              <w:pStyle w:val="Default"/>
+              <w:suppressAutoHyphens w:val="1"/>
+              <w:bidi w:val="0"/>
+              <w:spacing w:before="0" w:line="240" w:lineRule="auto"/>
+              <w:ind w:left="0" w:right="0" w:firstLine="0"/>
+              <w:jc w:val="left"/>
+              <w:outlineLvl w:val="0"/>
+              <w:rPr>
+                <w:rtl w:val="0"/>
+              </w:rPr>
+            </w:pPr>
+            <w:r>
+              <w:rPr>
+                <w:rFonts w:ascii="Times New Roman" w:hAnsi="Times New Roman"/>
+                <w:outline w:val="0"/>
+                <w:color w:val="212121"/>
+                <w:sz w:val="20"/>
+                <w:szCs w:val="20"/>
+                <w:shd w:val="clear" w:color="auto" w:fill="ffffff"/>
                 <w:rtl w:val="0"/>
                 <w14:textOutline w14:w="12700" w14:cap="flat">
                   <w14:noFill/>
@@ -481,42 +379,25 @@
           </w:tcPr>
           <w:p>
             <w:pPr>
-              <w:keepNext w:val="0"/>
-              <w:keepLines w:val="0"/>
-              <w:pageBreakBefore w:val="0"/>
-              <w:widowControl w:val="1"/>
-              <w:shd w:val="clear" w:color="auto" w:fill="auto"/>
-              <w:suppressAutoHyphens w:val="1"/>
-              <w:bidi w:val="0"/>
-              <w:spacing w:before="0" w:after="0" w:line="240" w:lineRule="auto"/>
-              <w:ind w:left="0" w:right="0" w:firstLine="0"/>
-              <w:jc w:val="left"/>
-              <w:outlineLvl w:val="0"/>
-              <w:rPr>
-                <w:rtl w:val="0"/>
-              </w:rPr>
-            </w:pPr>
-            <w:r>
-              <w:rPr>
-                <w:rFonts w:ascii="Times New Roman" w:cs="Arial Unicode MS" w:hAnsi="Times New Roman" w:eastAsia="Arial Unicode MS"/>
-                <w:b w:val="0"/>
-                <w:bCs w:val="0"/>
-                <w:i w:val="0"/>
-                <w:iCs w:val="0"/>
-                <w:caps w:val="0"/>
-                <w:smallCaps w:val="0"/>
-                <w:strike w:val="0"/>
-                <w:dstrike w:val="0"/>
-                <w:outline w:val="0"/>
-                <w:color w:val="212121"/>
-                <w:spacing w:val="0"/>
-                <w:kern w:val="0"/>
-                <w:position w:val="0"/>
-                <w:sz w:val="20"/>
-                <w:szCs w:val="20"/>
-                <w:u w:val="none"/>
-                <w:shd w:val="clear" w:color="auto" w:fill="ffffff"/>
-                <w:vertAlign w:val="baseline"/>
+              <w:pStyle w:val="Default"/>
+              <w:suppressAutoHyphens w:val="1"/>
+              <w:bidi w:val="0"/>
+              <w:spacing w:before="0" w:line="240" w:lineRule="auto"/>
+              <w:ind w:left="0" w:right="0" w:firstLine="0"/>
+              <w:jc w:val="left"/>
+              <w:outlineLvl w:val="0"/>
+              <w:rPr>
+                <w:rtl w:val="0"/>
+              </w:rPr>
+            </w:pPr>
+            <w:r>
+              <w:rPr>
+                <w:rFonts w:ascii="Times New Roman" w:hAnsi="Times New Roman"/>
+                <w:outline w:val="0"/>
+                <w:color w:val="212121"/>
+                <w:sz w:val="20"/>
+                <w:szCs w:val="20"/>
+                <w:shd w:val="clear" w:color="auto" w:fill="ffffff"/>
                 <w:rtl w:val="0"/>
                 <w14:textOutline w14:w="12700" w14:cap="flat">
                   <w14:noFill/>
@@ -552,42 +433,25 @@
           </w:tcPr>
           <w:p>
             <w:pPr>
-              <w:keepNext w:val="0"/>
-              <w:keepLines w:val="0"/>
-              <w:pageBreakBefore w:val="0"/>
-              <w:widowControl w:val="1"/>
-              <w:shd w:val="clear" w:color="auto" w:fill="auto"/>
-              <w:suppressAutoHyphens w:val="1"/>
-              <w:bidi w:val="0"/>
-              <w:spacing w:before="0" w:after="0" w:line="240" w:lineRule="auto"/>
-              <w:ind w:left="0" w:right="0" w:firstLine="0"/>
-              <w:jc w:val="left"/>
-              <w:outlineLvl w:val="0"/>
-              <w:rPr>
-                <w:rtl w:val="0"/>
-              </w:rPr>
-            </w:pPr>
-            <w:r>
-              <w:rPr>
-                <w:rFonts w:ascii="Times New Roman" w:cs="Arial Unicode MS" w:hAnsi="Times New Roman" w:eastAsia="Arial Unicode MS"/>
-                <w:b w:val="0"/>
-                <w:bCs w:val="0"/>
-                <w:i w:val="0"/>
-                <w:iCs w:val="0"/>
-                <w:caps w:val="0"/>
-                <w:smallCaps w:val="0"/>
-                <w:strike w:val="0"/>
-                <w:dstrike w:val="0"/>
-                <w:outline w:val="0"/>
-                <w:color w:val="212121"/>
-                <w:spacing w:val="0"/>
-                <w:kern w:val="0"/>
-                <w:position w:val="0"/>
-                <w:sz w:val="20"/>
-                <w:szCs w:val="20"/>
-                <w:u w:val="none"/>
-                <w:shd w:val="clear" w:color="auto" w:fill="ffffff"/>
-                <w:vertAlign w:val="baseline"/>
+              <w:pStyle w:val="Default"/>
+              <w:suppressAutoHyphens w:val="1"/>
+              <w:bidi w:val="0"/>
+              <w:spacing w:before="0" w:line="240" w:lineRule="auto"/>
+              <w:ind w:left="0" w:right="0" w:firstLine="0"/>
+              <w:jc w:val="left"/>
+              <w:outlineLvl w:val="0"/>
+              <w:rPr>
+                <w:rtl w:val="0"/>
+              </w:rPr>
+            </w:pPr>
+            <w:r>
+              <w:rPr>
+                <w:rFonts w:ascii="Times New Roman" w:hAnsi="Times New Roman"/>
+                <w:outline w:val="0"/>
+                <w:color w:val="212121"/>
+                <w:sz w:val="20"/>
+                <w:szCs w:val="20"/>
+                <w:shd w:val="clear" w:color="auto" w:fill="ffffff"/>
                 <w:rtl w:val="0"/>
                 <w14:textOutline w14:w="12700" w14:cap="flat">
                   <w14:noFill/>
@@ -631,42 +495,25 @@
           </w:tcPr>
           <w:p>
             <w:pPr>
-              <w:keepNext w:val="0"/>
-              <w:keepLines w:val="0"/>
-              <w:pageBreakBefore w:val="0"/>
-              <w:widowControl w:val="1"/>
-              <w:shd w:val="clear" w:color="auto" w:fill="auto"/>
-              <w:suppressAutoHyphens w:val="1"/>
-              <w:bidi w:val="0"/>
-              <w:spacing w:before="0" w:after="0" w:line="240" w:lineRule="auto"/>
-              <w:ind w:left="0" w:right="0" w:firstLine="0"/>
-              <w:jc w:val="left"/>
-              <w:outlineLvl w:val="0"/>
-              <w:rPr>
-                <w:rtl w:val="0"/>
-              </w:rPr>
-            </w:pPr>
-            <w:r>
-              <w:rPr>
-                <w:rFonts w:ascii="Times New Roman" w:cs="Arial Unicode MS" w:hAnsi="Times New Roman" w:eastAsia="Arial Unicode MS"/>
-                <w:b w:val="0"/>
-                <w:bCs w:val="0"/>
-                <w:i w:val="0"/>
-                <w:iCs w:val="0"/>
-                <w:caps w:val="0"/>
-                <w:smallCaps w:val="0"/>
-                <w:strike w:val="0"/>
-                <w:dstrike w:val="0"/>
-                <w:outline w:val="0"/>
-                <w:color w:val="212121"/>
-                <w:spacing w:val="0"/>
-                <w:kern w:val="0"/>
-                <w:position w:val="0"/>
-                <w:sz w:val="20"/>
-                <w:szCs w:val="20"/>
-                <w:u w:val="none"/>
-                <w:shd w:val="clear" w:color="auto" w:fill="ffffff"/>
-                <w:vertAlign w:val="baseline"/>
+              <w:pStyle w:val="Default"/>
+              <w:suppressAutoHyphens w:val="1"/>
+              <w:bidi w:val="0"/>
+              <w:spacing w:before="0" w:line="240" w:lineRule="auto"/>
+              <w:ind w:left="0" w:right="0" w:firstLine="0"/>
+              <w:jc w:val="left"/>
+              <w:outlineLvl w:val="0"/>
+              <w:rPr>
+                <w:rtl w:val="0"/>
+              </w:rPr>
+            </w:pPr>
+            <w:r>
+              <w:rPr>
+                <w:rFonts w:ascii="Times New Roman" w:hAnsi="Times New Roman"/>
+                <w:outline w:val="0"/>
+                <w:color w:val="212121"/>
+                <w:sz w:val="20"/>
+                <w:szCs w:val="20"/>
+                <w:shd w:val="clear" w:color="auto" w:fill="ffffff"/>
                 <w:rtl w:val="0"/>
                 <w14:textOutline w14:w="12700" w14:cap="flat">
                   <w14:noFill/>
@@ -702,42 +549,25 @@
           </w:tcPr>
           <w:p>
             <w:pPr>
-              <w:keepNext w:val="0"/>
-              <w:keepLines w:val="0"/>
-              <w:pageBreakBefore w:val="0"/>
-              <w:widowControl w:val="1"/>
-              <w:shd w:val="clear" w:color="auto" w:fill="auto"/>
-              <w:suppressAutoHyphens w:val="1"/>
-              <w:bidi w:val="0"/>
-              <w:spacing w:before="0" w:after="0" w:line="240" w:lineRule="auto"/>
-              <w:ind w:left="0" w:right="0" w:firstLine="0"/>
-              <w:jc w:val="left"/>
-              <w:outlineLvl w:val="0"/>
-              <w:rPr>
-                <w:rtl w:val="0"/>
-              </w:rPr>
-            </w:pPr>
-            <w:r>
-              <w:rPr>
-                <w:rFonts w:ascii="Times New Roman" w:cs="Arial Unicode MS" w:hAnsi="Times New Roman" w:eastAsia="Arial Unicode MS"/>
-                <w:b w:val="0"/>
-                <w:bCs w:val="0"/>
-                <w:i w:val="0"/>
-                <w:iCs w:val="0"/>
-                <w:caps w:val="0"/>
-                <w:smallCaps w:val="0"/>
-                <w:strike w:val="0"/>
-                <w:dstrike w:val="0"/>
-                <w:outline w:val="0"/>
-                <w:color w:val="212121"/>
-                <w:spacing w:val="0"/>
-                <w:kern w:val="0"/>
-                <w:position w:val="0"/>
-                <w:sz w:val="20"/>
-                <w:szCs w:val="20"/>
-                <w:u w:val="none"/>
-                <w:shd w:val="clear" w:color="auto" w:fill="ffffff"/>
-                <w:vertAlign w:val="baseline"/>
+              <w:pStyle w:val="Default"/>
+              <w:suppressAutoHyphens w:val="1"/>
+              <w:bidi w:val="0"/>
+              <w:spacing w:before="0" w:line="240" w:lineRule="auto"/>
+              <w:ind w:left="0" w:right="0" w:firstLine="0"/>
+              <w:jc w:val="left"/>
+              <w:outlineLvl w:val="0"/>
+              <w:rPr>
+                <w:rtl w:val="0"/>
+              </w:rPr>
+            </w:pPr>
+            <w:r>
+              <w:rPr>
+                <w:rFonts w:ascii="Times New Roman" w:hAnsi="Times New Roman"/>
+                <w:outline w:val="0"/>
+                <w:color w:val="212121"/>
+                <w:sz w:val="20"/>
+                <w:szCs w:val="20"/>
+                <w:shd w:val="clear" w:color="auto" w:fill="ffffff"/>
                 <w:rtl w:val="0"/>
                 <w14:textOutline w14:w="12700" w14:cap="flat">
                   <w14:noFill/>
@@ -773,42 +603,25 @@
           </w:tcPr>
           <w:p>
             <w:pPr>
-              <w:keepNext w:val="0"/>
-              <w:keepLines w:val="0"/>
-              <w:pageBreakBefore w:val="0"/>
-              <w:widowControl w:val="1"/>
-              <w:shd w:val="clear" w:color="auto" w:fill="auto"/>
-              <w:suppressAutoHyphens w:val="1"/>
-              <w:bidi w:val="0"/>
-              <w:spacing w:before="0" w:after="0" w:line="240" w:lineRule="auto"/>
-              <w:ind w:left="0" w:right="0" w:firstLine="0"/>
-              <w:jc w:val="left"/>
-              <w:outlineLvl w:val="0"/>
-              <w:rPr>
-                <w:rtl w:val="0"/>
-              </w:rPr>
-            </w:pPr>
-            <w:r>
-              <w:rPr>
-                <w:rFonts w:ascii="Times New Roman" w:cs="Arial Unicode MS" w:hAnsi="Times New Roman" w:eastAsia="Arial Unicode MS"/>
-                <w:b w:val="0"/>
-                <w:bCs w:val="0"/>
-                <w:i w:val="0"/>
-                <w:iCs w:val="0"/>
-                <w:caps w:val="0"/>
-                <w:smallCaps w:val="0"/>
-                <w:strike w:val="0"/>
-                <w:dstrike w:val="0"/>
-                <w:outline w:val="0"/>
-                <w:color w:val="212121"/>
-                <w:spacing w:val="0"/>
-                <w:kern w:val="0"/>
-                <w:position w:val="0"/>
-                <w:sz w:val="20"/>
-                <w:szCs w:val="20"/>
-                <w:u w:val="none"/>
-                <w:shd w:val="clear" w:color="auto" w:fill="ffffff"/>
-                <w:vertAlign w:val="baseline"/>
+              <w:pStyle w:val="Default"/>
+              <w:suppressAutoHyphens w:val="1"/>
+              <w:bidi w:val="0"/>
+              <w:spacing w:before="0" w:line="240" w:lineRule="auto"/>
+              <w:ind w:left="0" w:right="0" w:firstLine="0"/>
+              <w:jc w:val="left"/>
+              <w:outlineLvl w:val="0"/>
+              <w:rPr>
+                <w:rtl w:val="0"/>
+              </w:rPr>
+            </w:pPr>
+            <w:r>
+              <w:rPr>
+                <w:rFonts w:ascii="Times New Roman" w:hAnsi="Times New Roman"/>
+                <w:outline w:val="0"/>
+                <w:color w:val="212121"/>
+                <w:sz w:val="20"/>
+                <w:szCs w:val="20"/>
+                <w:shd w:val="clear" w:color="auto" w:fill="ffffff"/>
                 <w:rtl w:val="0"/>
                 <w14:textOutline w14:w="12700" w14:cap="flat">
                   <w14:noFill/>
@@ -844,42 +657,25 @@
           </w:tcPr>
           <w:p>
             <w:pPr>
-              <w:keepNext w:val="0"/>
-              <w:keepLines w:val="0"/>
-              <w:pageBreakBefore w:val="0"/>
-              <w:widowControl w:val="1"/>
-              <w:shd w:val="clear" w:color="auto" w:fill="auto"/>
-              <w:suppressAutoHyphens w:val="1"/>
-              <w:bidi w:val="0"/>
-              <w:spacing w:before="0" w:after="0" w:line="240" w:lineRule="auto"/>
-              <w:ind w:left="0" w:right="0" w:firstLine="0"/>
-              <w:jc w:val="left"/>
-              <w:outlineLvl w:val="0"/>
-              <w:rPr>
-                <w:rtl w:val="0"/>
-              </w:rPr>
-            </w:pPr>
-            <w:r>
-              <w:rPr>
-                <w:rFonts w:ascii="Times New Roman" w:cs="Arial Unicode MS" w:hAnsi="Times New Roman" w:eastAsia="Arial Unicode MS"/>
-                <w:b w:val="0"/>
-                <w:bCs w:val="0"/>
-                <w:i w:val="0"/>
-                <w:iCs w:val="0"/>
-                <w:caps w:val="0"/>
-                <w:smallCaps w:val="0"/>
-                <w:strike w:val="0"/>
-                <w:dstrike w:val="0"/>
-                <w:outline w:val="0"/>
-                <w:color w:val="212121"/>
-                <w:spacing w:val="0"/>
-                <w:kern w:val="0"/>
-                <w:position w:val="0"/>
-                <w:sz w:val="20"/>
-                <w:szCs w:val="20"/>
-                <w:u w:val="none"/>
-                <w:shd w:val="clear" w:color="auto" w:fill="ffffff"/>
-                <w:vertAlign w:val="baseline"/>
+              <w:pStyle w:val="Default"/>
+              <w:suppressAutoHyphens w:val="1"/>
+              <w:bidi w:val="0"/>
+              <w:spacing w:before="0" w:line="240" w:lineRule="auto"/>
+              <w:ind w:left="0" w:right="0" w:firstLine="0"/>
+              <w:jc w:val="left"/>
+              <w:outlineLvl w:val="0"/>
+              <w:rPr>
+                <w:rtl w:val="0"/>
+              </w:rPr>
+            </w:pPr>
+            <w:r>
+              <w:rPr>
+                <w:rFonts w:ascii="Times New Roman" w:hAnsi="Times New Roman"/>
+                <w:outline w:val="0"/>
+                <w:color w:val="212121"/>
+                <w:sz w:val="20"/>
+                <w:szCs w:val="20"/>
+                <w:shd w:val="clear" w:color="auto" w:fill="ffffff"/>
                 <w:rtl w:val="0"/>
                 <w14:textOutline w14:w="12700" w14:cap="flat">
                   <w14:noFill/>
@@ -915,42 +711,25 @@
           </w:tcPr>
           <w:p>
             <w:pPr>
-              <w:keepNext w:val="0"/>
-              <w:keepLines w:val="0"/>
-              <w:pageBreakBefore w:val="0"/>
-              <w:widowControl w:val="1"/>
-              <w:shd w:val="clear" w:color="auto" w:fill="auto"/>
-              <w:suppressAutoHyphens w:val="1"/>
-              <w:bidi w:val="0"/>
-              <w:spacing w:before="0" w:after="0" w:line="240" w:lineRule="auto"/>
-              <w:ind w:left="0" w:right="0" w:firstLine="0"/>
-              <w:jc w:val="left"/>
-              <w:outlineLvl w:val="0"/>
-              <w:rPr>
-                <w:rtl w:val="0"/>
-              </w:rPr>
-            </w:pPr>
-            <w:r>
-              <w:rPr>
-                <w:rFonts w:ascii="Times New Roman" w:cs="Arial Unicode MS" w:hAnsi="Times New Roman" w:eastAsia="Arial Unicode MS"/>
-                <w:b w:val="0"/>
-                <w:bCs w:val="0"/>
-                <w:i w:val="0"/>
-                <w:iCs w:val="0"/>
-                <w:caps w:val="0"/>
-                <w:smallCaps w:val="0"/>
-                <w:strike w:val="0"/>
-                <w:dstrike w:val="0"/>
-                <w:outline w:val="0"/>
-                <w:color w:val="212121"/>
-                <w:spacing w:val="0"/>
-                <w:kern w:val="0"/>
-                <w:position w:val="0"/>
-                <w:sz w:val="20"/>
-                <w:szCs w:val="20"/>
-                <w:u w:val="none"/>
-                <w:shd w:val="clear" w:color="auto" w:fill="ffffff"/>
-                <w:vertAlign w:val="baseline"/>
+              <w:pStyle w:val="Default"/>
+              <w:suppressAutoHyphens w:val="1"/>
+              <w:bidi w:val="0"/>
+              <w:spacing w:before="0" w:line="240" w:lineRule="auto"/>
+              <w:ind w:left="0" w:right="0" w:firstLine="0"/>
+              <w:jc w:val="left"/>
+              <w:outlineLvl w:val="0"/>
+              <w:rPr>
+                <w:rtl w:val="0"/>
+              </w:rPr>
+            </w:pPr>
+            <w:r>
+              <w:rPr>
+                <w:rFonts w:ascii="Times New Roman" w:hAnsi="Times New Roman"/>
+                <w:outline w:val="0"/>
+                <w:color w:val="212121"/>
+                <w:sz w:val="20"/>
+                <w:szCs w:val="20"/>
+                <w:shd w:val="clear" w:color="auto" w:fill="ffffff"/>
                 <w:rtl w:val="0"/>
                 <w14:textOutline w14:w="12700" w14:cap="flat">
                   <w14:noFill/>
@@ -986,42 +765,25 @@
           </w:tcPr>
           <w:p>
             <w:pPr>
-              <w:keepNext w:val="0"/>
-              <w:keepLines w:val="0"/>
-              <w:pageBreakBefore w:val="0"/>
-              <w:widowControl w:val="1"/>
-              <w:shd w:val="clear" w:color="auto" w:fill="auto"/>
-              <w:suppressAutoHyphens w:val="1"/>
-              <w:bidi w:val="0"/>
-              <w:spacing w:before="0" w:after="0" w:line="240" w:lineRule="auto"/>
-              <w:ind w:left="0" w:right="0" w:firstLine="0"/>
-              <w:jc w:val="left"/>
-              <w:outlineLvl w:val="0"/>
-              <w:rPr>
-                <w:rtl w:val="0"/>
-              </w:rPr>
-            </w:pPr>
-            <w:r>
-              <w:rPr>
-                <w:rFonts w:ascii="Times New Roman" w:cs="Arial Unicode MS" w:hAnsi="Times New Roman" w:eastAsia="Arial Unicode MS"/>
-                <w:b w:val="0"/>
-                <w:bCs w:val="0"/>
-                <w:i w:val="0"/>
-                <w:iCs w:val="0"/>
-                <w:caps w:val="0"/>
-                <w:smallCaps w:val="0"/>
-                <w:strike w:val="0"/>
-                <w:dstrike w:val="0"/>
-                <w:outline w:val="0"/>
-                <w:color w:val="212121"/>
-                <w:spacing w:val="0"/>
-                <w:kern w:val="0"/>
-                <w:position w:val="0"/>
-                <w:sz w:val="20"/>
-                <w:szCs w:val="20"/>
-                <w:u w:val="none"/>
-                <w:shd w:val="clear" w:color="auto" w:fill="ffffff"/>
-                <w:vertAlign w:val="baseline"/>
+              <w:pStyle w:val="Default"/>
+              <w:suppressAutoHyphens w:val="1"/>
+              <w:bidi w:val="0"/>
+              <w:spacing w:before="0" w:line="240" w:lineRule="auto"/>
+              <w:ind w:left="0" w:right="0" w:firstLine="0"/>
+              <w:jc w:val="left"/>
+              <w:outlineLvl w:val="0"/>
+              <w:rPr>
+                <w:rtl w:val="0"/>
+              </w:rPr>
+            </w:pPr>
+            <w:r>
+              <w:rPr>
+                <w:rFonts w:ascii="Times New Roman" w:hAnsi="Times New Roman"/>
+                <w:outline w:val="0"/>
+                <w:color w:val="212121"/>
+                <w:sz w:val="20"/>
+                <w:szCs w:val="20"/>
+                <w:shd w:val="clear" w:color="auto" w:fill="ffffff"/>
                 <w:rtl w:val="0"/>
                 <w14:textOutline w14:w="12700" w14:cap="flat">
                   <w14:noFill/>
@@ -1057,42 +819,25 @@
           </w:tcPr>
           <w:p>
             <w:pPr>
-              <w:keepNext w:val="0"/>
-              <w:keepLines w:val="0"/>
-              <w:pageBreakBefore w:val="0"/>
-              <w:widowControl w:val="1"/>
-              <w:shd w:val="clear" w:color="auto" w:fill="auto"/>
-              <w:suppressAutoHyphens w:val="1"/>
-              <w:bidi w:val="0"/>
-              <w:spacing w:before="0" w:after="0" w:line="240" w:lineRule="auto"/>
-              <w:ind w:left="0" w:right="0" w:firstLine="0"/>
-              <w:jc w:val="left"/>
-              <w:outlineLvl w:val="0"/>
-              <w:rPr>
-                <w:rtl w:val="0"/>
-              </w:rPr>
-            </w:pPr>
-            <w:r>
-              <w:rPr>
-                <w:rFonts w:ascii="Times New Roman" w:cs="Arial Unicode MS" w:hAnsi="Times New Roman" w:eastAsia="Arial Unicode MS"/>
-                <w:b w:val="0"/>
-                <w:bCs w:val="0"/>
-                <w:i w:val="0"/>
-                <w:iCs w:val="0"/>
-                <w:caps w:val="0"/>
-                <w:smallCaps w:val="0"/>
-                <w:strike w:val="0"/>
-                <w:dstrike w:val="0"/>
-                <w:outline w:val="0"/>
-                <w:color w:val="212121"/>
-                <w:spacing w:val="0"/>
-                <w:kern w:val="0"/>
-                <w:position w:val="0"/>
-                <w:sz w:val="20"/>
-                <w:szCs w:val="20"/>
-                <w:u w:val="none"/>
-                <w:shd w:val="clear" w:color="auto" w:fill="ffffff"/>
-                <w:vertAlign w:val="baseline"/>
+              <w:pStyle w:val="Default"/>
+              <w:suppressAutoHyphens w:val="1"/>
+              <w:bidi w:val="0"/>
+              <w:spacing w:before="0" w:line="240" w:lineRule="auto"/>
+              <w:ind w:left="0" w:right="0" w:firstLine="0"/>
+              <w:jc w:val="left"/>
+              <w:outlineLvl w:val="0"/>
+              <w:rPr>
+                <w:rtl w:val="0"/>
+              </w:rPr>
+            </w:pPr>
+            <w:r>
+              <w:rPr>
+                <w:rFonts w:ascii="Times New Roman" w:hAnsi="Times New Roman"/>
+                <w:outline w:val="0"/>
+                <w:color w:val="212121"/>
+                <w:sz w:val="20"/>
+                <w:szCs w:val="20"/>
+                <w:shd w:val="clear" w:color="auto" w:fill="ffffff"/>
                 <w:rtl w:val="0"/>
                 <w14:textOutline w14:w="12700" w14:cap="flat">
                   <w14:noFill/>
@@ -1128,42 +873,25 @@
           </w:tcPr>
           <w:p>
             <w:pPr>
-              <w:keepNext w:val="0"/>
-              <w:keepLines w:val="0"/>
-              <w:pageBreakBefore w:val="0"/>
-              <w:widowControl w:val="1"/>
-              <w:shd w:val="clear" w:color="auto" w:fill="auto"/>
-              <w:suppressAutoHyphens w:val="1"/>
-              <w:bidi w:val="0"/>
-              <w:spacing w:before="0" w:after="0" w:line="240" w:lineRule="auto"/>
-              <w:ind w:left="0" w:right="0" w:firstLine="0"/>
-              <w:jc w:val="left"/>
-              <w:outlineLvl w:val="0"/>
-              <w:rPr>
-                <w:rtl w:val="0"/>
-              </w:rPr>
-            </w:pPr>
-            <w:r>
-              <w:rPr>
-                <w:rFonts w:ascii="Times New Roman" w:cs="Arial Unicode MS" w:hAnsi="Times New Roman" w:eastAsia="Arial Unicode MS"/>
-                <w:b w:val="0"/>
-                <w:bCs w:val="0"/>
-                <w:i w:val="0"/>
-                <w:iCs w:val="0"/>
-                <w:caps w:val="0"/>
-                <w:smallCaps w:val="0"/>
-                <w:strike w:val="0"/>
-                <w:dstrike w:val="0"/>
-                <w:outline w:val="0"/>
-                <w:color w:val="212121"/>
-                <w:spacing w:val="0"/>
-                <w:kern w:val="0"/>
-                <w:position w:val="0"/>
-                <w:sz w:val="20"/>
-                <w:szCs w:val="20"/>
-                <w:u w:val="none"/>
-                <w:shd w:val="clear" w:color="auto" w:fill="ffffff"/>
-                <w:vertAlign w:val="baseline"/>
+              <w:pStyle w:val="Default"/>
+              <w:suppressAutoHyphens w:val="1"/>
+              <w:bidi w:val="0"/>
+              <w:spacing w:before="0" w:line="240" w:lineRule="auto"/>
+              <w:ind w:left="0" w:right="0" w:firstLine="0"/>
+              <w:jc w:val="left"/>
+              <w:outlineLvl w:val="0"/>
+              <w:rPr>
+                <w:rtl w:val="0"/>
+              </w:rPr>
+            </w:pPr>
+            <w:r>
+              <w:rPr>
+                <w:rFonts w:ascii="Times New Roman" w:hAnsi="Times New Roman"/>
+                <w:outline w:val="0"/>
+                <w:color w:val="212121"/>
+                <w:sz w:val="20"/>
+                <w:szCs w:val="20"/>
+                <w:shd w:val="clear" w:color="auto" w:fill="ffffff"/>
                 <w:rtl w:val="0"/>
                 <w14:textOutline w14:w="12700" w14:cap="flat">
                   <w14:noFill/>
@@ -1207,42 +935,25 @@
           </w:tcPr>
           <w:p>
             <w:pPr>
-              <w:keepNext w:val="0"/>
-              <w:keepLines w:val="0"/>
-              <w:pageBreakBefore w:val="0"/>
-              <w:widowControl w:val="1"/>
-              <w:shd w:val="clear" w:color="auto" w:fill="auto"/>
-              <w:suppressAutoHyphens w:val="1"/>
-              <w:bidi w:val="0"/>
-              <w:spacing w:before="0" w:after="0" w:line="240" w:lineRule="auto"/>
-              <w:ind w:left="0" w:right="0" w:firstLine="0"/>
-              <w:jc w:val="left"/>
-              <w:outlineLvl w:val="0"/>
-              <w:rPr>
-                <w:rtl w:val="0"/>
-              </w:rPr>
-            </w:pPr>
-            <w:r>
-              <w:rPr>
-                <w:rFonts w:ascii="Times New Roman" w:cs="Arial Unicode MS" w:hAnsi="Times New Roman" w:eastAsia="Arial Unicode MS"/>
-                <w:b w:val="0"/>
-                <w:bCs w:val="0"/>
-                <w:i w:val="0"/>
-                <w:iCs w:val="0"/>
-                <w:caps w:val="0"/>
-                <w:smallCaps w:val="0"/>
-                <w:strike w:val="0"/>
-                <w:dstrike w:val="0"/>
-                <w:outline w:val="0"/>
-                <w:color w:val="212121"/>
-                <w:spacing w:val="0"/>
-                <w:kern w:val="0"/>
-                <w:position w:val="0"/>
-                <w:sz w:val="20"/>
-                <w:szCs w:val="20"/>
-                <w:u w:val="none"/>
-                <w:shd w:val="clear" w:color="auto" w:fill="ffffff"/>
-                <w:vertAlign w:val="baseline"/>
+              <w:pStyle w:val="Default"/>
+              <w:suppressAutoHyphens w:val="1"/>
+              <w:bidi w:val="0"/>
+              <w:spacing w:before="0" w:line="240" w:lineRule="auto"/>
+              <w:ind w:left="0" w:right="0" w:firstLine="0"/>
+              <w:jc w:val="left"/>
+              <w:outlineLvl w:val="0"/>
+              <w:rPr>
+                <w:rtl w:val="0"/>
+              </w:rPr>
+            </w:pPr>
+            <w:r>
+              <w:rPr>
+                <w:rFonts w:ascii="Times New Roman" w:hAnsi="Times New Roman"/>
+                <w:outline w:val="0"/>
+                <w:color w:val="212121"/>
+                <w:sz w:val="20"/>
+                <w:szCs w:val="20"/>
+                <w:shd w:val="clear" w:color="auto" w:fill="ffffff"/>
                 <w:rtl w:val="0"/>
                 <w14:textOutline w14:w="12700" w14:cap="flat">
                   <w14:noFill/>
@@ -1278,42 +989,25 @@
           </w:tcPr>
           <w:p>
             <w:pPr>
-              <w:keepNext w:val="0"/>
-              <w:keepLines w:val="0"/>
-              <w:pageBreakBefore w:val="0"/>
-              <w:widowControl w:val="1"/>
-              <w:shd w:val="clear" w:color="auto" w:fill="auto"/>
-              <w:suppressAutoHyphens w:val="1"/>
-              <w:bidi w:val="0"/>
-              <w:spacing w:before="0" w:after="0" w:line="240" w:lineRule="auto"/>
-              <w:ind w:left="0" w:right="0" w:firstLine="0"/>
-              <w:jc w:val="left"/>
-              <w:outlineLvl w:val="0"/>
-              <w:rPr>
-                <w:rtl w:val="0"/>
-              </w:rPr>
-            </w:pPr>
-            <w:r>
-              <w:rPr>
-                <w:rFonts w:ascii="Times New Roman" w:cs="Arial Unicode MS" w:hAnsi="Times New Roman" w:eastAsia="Arial Unicode MS"/>
-                <w:b w:val="0"/>
-                <w:bCs w:val="0"/>
-                <w:i w:val="0"/>
-                <w:iCs w:val="0"/>
-                <w:caps w:val="0"/>
-                <w:smallCaps w:val="0"/>
-                <w:strike w:val="0"/>
-                <w:dstrike w:val="0"/>
-                <w:outline w:val="0"/>
-                <w:color w:val="212121"/>
-                <w:spacing w:val="0"/>
-                <w:kern w:val="0"/>
-                <w:position w:val="0"/>
-                <w:sz w:val="20"/>
-                <w:szCs w:val="20"/>
-                <w:u w:val="none"/>
-                <w:shd w:val="clear" w:color="auto" w:fill="ffffff"/>
-                <w:vertAlign w:val="baseline"/>
+              <w:pStyle w:val="Default"/>
+              <w:suppressAutoHyphens w:val="1"/>
+              <w:bidi w:val="0"/>
+              <w:spacing w:before="0" w:line="240" w:lineRule="auto"/>
+              <w:ind w:left="0" w:right="0" w:firstLine="0"/>
+              <w:jc w:val="left"/>
+              <w:outlineLvl w:val="0"/>
+              <w:rPr>
+                <w:rtl w:val="0"/>
+              </w:rPr>
+            </w:pPr>
+            <w:r>
+              <w:rPr>
+                <w:rFonts w:ascii="Times New Roman" w:hAnsi="Times New Roman"/>
+                <w:outline w:val="0"/>
+                <w:color w:val="212121"/>
+                <w:sz w:val="20"/>
+                <w:szCs w:val="20"/>
+                <w:shd w:val="clear" w:color="auto" w:fill="ffffff"/>
                 <w:rtl w:val="0"/>
                 <w14:textOutline w14:w="12700" w14:cap="flat">
                   <w14:noFill/>
@@ -1349,42 +1043,25 @@
           </w:tcPr>
           <w:p>
             <w:pPr>
-              <w:keepNext w:val="0"/>
-              <w:keepLines w:val="0"/>
-              <w:pageBreakBefore w:val="0"/>
-              <w:widowControl w:val="1"/>
-              <w:shd w:val="clear" w:color="auto" w:fill="auto"/>
-              <w:suppressAutoHyphens w:val="1"/>
-              <w:bidi w:val="0"/>
-              <w:spacing w:before="0" w:after="0" w:line="240" w:lineRule="auto"/>
-              <w:ind w:left="0" w:right="0" w:firstLine="0"/>
-              <w:jc w:val="left"/>
-              <w:outlineLvl w:val="0"/>
-              <w:rPr>
-                <w:rtl w:val="0"/>
-              </w:rPr>
-            </w:pPr>
-            <w:r>
-              <w:rPr>
-                <w:rFonts w:ascii="Times New Roman" w:cs="Arial Unicode MS" w:hAnsi="Times New Roman" w:eastAsia="Arial Unicode MS"/>
-                <w:b w:val="0"/>
-                <w:bCs w:val="0"/>
-                <w:i w:val="0"/>
-                <w:iCs w:val="0"/>
-                <w:caps w:val="0"/>
-                <w:smallCaps w:val="0"/>
-                <w:strike w:val="0"/>
-                <w:dstrike w:val="0"/>
-                <w:outline w:val="0"/>
-                <w:color w:val="212121"/>
-                <w:spacing w:val="0"/>
-                <w:kern w:val="0"/>
-                <w:position w:val="0"/>
-                <w:sz w:val="20"/>
-                <w:szCs w:val="20"/>
-                <w:u w:val="none"/>
-                <w:shd w:val="clear" w:color="auto" w:fill="ffffff"/>
-                <w:vertAlign w:val="baseline"/>
+              <w:pStyle w:val="Default"/>
+              <w:suppressAutoHyphens w:val="1"/>
+              <w:bidi w:val="0"/>
+              <w:spacing w:before="0" w:line="240" w:lineRule="auto"/>
+              <w:ind w:left="0" w:right="0" w:firstLine="0"/>
+              <w:jc w:val="left"/>
+              <w:outlineLvl w:val="0"/>
+              <w:rPr>
+                <w:rtl w:val="0"/>
+              </w:rPr>
+            </w:pPr>
+            <w:r>
+              <w:rPr>
+                <w:rFonts w:ascii="Times New Roman" w:hAnsi="Times New Roman"/>
+                <w:outline w:val="0"/>
+                <w:color w:val="212121"/>
+                <w:sz w:val="20"/>
+                <w:szCs w:val="20"/>
+                <w:shd w:val="clear" w:color="auto" w:fill="ffffff"/>
                 <w:rtl w:val="0"/>
                 <w14:textOutline w14:w="12700" w14:cap="flat">
                   <w14:noFill/>
@@ -1420,42 +1097,25 @@
           </w:tcPr>
           <w:p>
             <w:pPr>
-              <w:keepNext w:val="0"/>
-              <w:keepLines w:val="0"/>
-              <w:pageBreakBefore w:val="0"/>
-              <w:widowControl w:val="1"/>
-              <w:shd w:val="clear" w:color="auto" w:fill="auto"/>
-              <w:suppressAutoHyphens w:val="1"/>
-              <w:bidi w:val="0"/>
-              <w:spacing w:before="0" w:after="0" w:line="240" w:lineRule="auto"/>
-              <w:ind w:left="0" w:right="0" w:firstLine="0"/>
-              <w:jc w:val="left"/>
-              <w:outlineLvl w:val="0"/>
-              <w:rPr>
-                <w:rtl w:val="0"/>
-              </w:rPr>
-            </w:pPr>
-            <w:r>
-              <w:rPr>
-                <w:rFonts w:ascii="Times New Roman" w:cs="Arial Unicode MS" w:hAnsi="Times New Roman" w:eastAsia="Arial Unicode MS"/>
-                <w:b w:val="0"/>
-                <w:bCs w:val="0"/>
-                <w:i w:val="0"/>
-                <w:iCs w:val="0"/>
-                <w:caps w:val="0"/>
-                <w:smallCaps w:val="0"/>
-                <w:strike w:val="0"/>
-                <w:dstrike w:val="0"/>
-                <w:outline w:val="0"/>
-                <w:color w:val="212121"/>
-                <w:spacing w:val="0"/>
-                <w:kern w:val="0"/>
-                <w:position w:val="0"/>
-                <w:sz w:val="20"/>
-                <w:szCs w:val="20"/>
-                <w:u w:val="none"/>
-                <w:shd w:val="clear" w:color="auto" w:fill="ffffff"/>
-                <w:vertAlign w:val="baseline"/>
+              <w:pStyle w:val="Default"/>
+              <w:suppressAutoHyphens w:val="1"/>
+              <w:bidi w:val="0"/>
+              <w:spacing w:before="0" w:line="240" w:lineRule="auto"/>
+              <w:ind w:left="0" w:right="0" w:firstLine="0"/>
+              <w:jc w:val="left"/>
+              <w:outlineLvl w:val="0"/>
+              <w:rPr>
+                <w:rtl w:val="0"/>
+              </w:rPr>
+            </w:pPr>
+            <w:r>
+              <w:rPr>
+                <w:rFonts w:ascii="Times New Roman" w:hAnsi="Times New Roman"/>
+                <w:outline w:val="0"/>
+                <w:color w:val="212121"/>
+                <w:sz w:val="20"/>
+                <w:szCs w:val="20"/>
+                <w:shd w:val="clear" w:color="auto" w:fill="ffffff"/>
                 <w:rtl w:val="0"/>
                 <w14:textOutline w14:w="12700" w14:cap="flat">
                   <w14:noFill/>
@@ -1491,42 +1151,25 @@
           </w:tcPr>
           <w:p>
             <w:pPr>
-              <w:keepNext w:val="0"/>
-              <w:keepLines w:val="0"/>
-              <w:pageBreakBefore w:val="0"/>
-              <w:widowControl w:val="1"/>
-              <w:shd w:val="clear" w:color="auto" w:fill="auto"/>
-              <w:suppressAutoHyphens w:val="1"/>
-              <w:bidi w:val="0"/>
-              <w:spacing w:before="0" w:after="0" w:line="240" w:lineRule="auto"/>
-              <w:ind w:left="0" w:right="0" w:firstLine="0"/>
-              <w:jc w:val="left"/>
-              <w:outlineLvl w:val="0"/>
-              <w:rPr>
-                <w:rtl w:val="0"/>
-              </w:rPr>
-            </w:pPr>
-            <w:r>
-              <w:rPr>
-                <w:rFonts w:ascii="Times New Roman" w:cs="Arial Unicode MS" w:hAnsi="Times New Roman" w:eastAsia="Arial Unicode MS"/>
-                <w:b w:val="0"/>
-                <w:bCs w:val="0"/>
-                <w:i w:val="0"/>
-                <w:iCs w:val="0"/>
-                <w:caps w:val="0"/>
-                <w:smallCaps w:val="0"/>
-                <w:strike w:val="0"/>
-                <w:dstrike w:val="0"/>
-                <w:outline w:val="0"/>
-                <w:color w:val="212121"/>
-                <w:spacing w:val="0"/>
-                <w:kern w:val="0"/>
-                <w:position w:val="0"/>
-                <w:sz w:val="20"/>
-                <w:szCs w:val="20"/>
-                <w:u w:val="none"/>
-                <w:shd w:val="clear" w:color="auto" w:fill="ffffff"/>
-                <w:vertAlign w:val="baseline"/>
+              <w:pStyle w:val="Default"/>
+              <w:suppressAutoHyphens w:val="1"/>
+              <w:bidi w:val="0"/>
+              <w:spacing w:before="0" w:line="240" w:lineRule="auto"/>
+              <w:ind w:left="0" w:right="0" w:firstLine="0"/>
+              <w:jc w:val="left"/>
+              <w:outlineLvl w:val="0"/>
+              <w:rPr>
+                <w:rtl w:val="0"/>
+              </w:rPr>
+            </w:pPr>
+            <w:r>
+              <w:rPr>
+                <w:rFonts w:ascii="Times New Roman" w:hAnsi="Times New Roman"/>
+                <w:outline w:val="0"/>
+                <w:color w:val="212121"/>
+                <w:sz w:val="20"/>
+                <w:szCs w:val="20"/>
+                <w:shd w:val="clear" w:color="auto" w:fill="ffffff"/>
                 <w:rtl w:val="0"/>
                 <w14:textOutline w14:w="12700" w14:cap="flat">
                   <w14:noFill/>
@@ -1562,42 +1205,25 @@
           </w:tcPr>
           <w:p>
             <w:pPr>
-              <w:keepNext w:val="0"/>
-              <w:keepLines w:val="0"/>
-              <w:pageBreakBefore w:val="0"/>
-              <w:widowControl w:val="1"/>
-              <w:shd w:val="clear" w:color="auto" w:fill="auto"/>
-              <w:suppressAutoHyphens w:val="1"/>
-              <w:bidi w:val="0"/>
-              <w:spacing w:before="0" w:after="0" w:line="240" w:lineRule="auto"/>
-              <w:ind w:left="0" w:right="0" w:firstLine="0"/>
-              <w:jc w:val="left"/>
-              <w:outlineLvl w:val="0"/>
-              <w:rPr>
-                <w:rtl w:val="0"/>
-              </w:rPr>
-            </w:pPr>
-            <w:r>
-              <w:rPr>
-                <w:rFonts w:ascii="Times New Roman" w:cs="Arial Unicode MS" w:hAnsi="Times New Roman" w:eastAsia="Arial Unicode MS"/>
-                <w:b w:val="0"/>
-                <w:bCs w:val="0"/>
-                <w:i w:val="0"/>
-                <w:iCs w:val="0"/>
-                <w:caps w:val="0"/>
-                <w:smallCaps w:val="0"/>
-                <w:strike w:val="0"/>
-                <w:dstrike w:val="0"/>
-                <w:outline w:val="0"/>
-                <w:color w:val="212121"/>
-                <w:spacing w:val="0"/>
-                <w:kern w:val="0"/>
-                <w:position w:val="0"/>
-                <w:sz w:val="20"/>
-                <w:szCs w:val="20"/>
-                <w:u w:val="none"/>
-                <w:shd w:val="clear" w:color="auto" w:fill="ffffff"/>
-                <w:vertAlign w:val="baseline"/>
+              <w:pStyle w:val="Default"/>
+              <w:suppressAutoHyphens w:val="1"/>
+              <w:bidi w:val="0"/>
+              <w:spacing w:before="0" w:line="240" w:lineRule="auto"/>
+              <w:ind w:left="0" w:right="0" w:firstLine="0"/>
+              <w:jc w:val="left"/>
+              <w:outlineLvl w:val="0"/>
+              <w:rPr>
+                <w:rtl w:val="0"/>
+              </w:rPr>
+            </w:pPr>
+            <w:r>
+              <w:rPr>
+                <w:rFonts w:ascii="Times New Roman" w:hAnsi="Times New Roman"/>
+                <w:outline w:val="0"/>
+                <w:color w:val="212121"/>
+                <w:sz w:val="20"/>
+                <w:szCs w:val="20"/>
+                <w:shd w:val="clear" w:color="auto" w:fill="ffffff"/>
                 <w:rtl w:val="0"/>
                 <w14:textOutline w14:w="12700" w14:cap="flat">
                   <w14:noFill/>
@@ -1633,42 +1259,25 @@
           </w:tcPr>
           <w:p>
             <w:pPr>
-              <w:keepNext w:val="0"/>
-              <w:keepLines w:val="0"/>
-              <w:pageBreakBefore w:val="0"/>
-              <w:widowControl w:val="1"/>
-              <w:shd w:val="clear" w:color="auto" w:fill="auto"/>
-              <w:suppressAutoHyphens w:val="1"/>
-              <w:bidi w:val="0"/>
-              <w:spacing w:before="0" w:after="0" w:line="240" w:lineRule="auto"/>
-              <w:ind w:left="0" w:right="0" w:firstLine="0"/>
-              <w:jc w:val="left"/>
-              <w:outlineLvl w:val="0"/>
-              <w:rPr>
-                <w:rtl w:val="0"/>
-              </w:rPr>
-            </w:pPr>
-            <w:r>
-              <w:rPr>
-                <w:rFonts w:ascii="Times New Roman" w:cs="Arial Unicode MS" w:hAnsi="Times New Roman" w:eastAsia="Arial Unicode MS"/>
-                <w:b w:val="0"/>
-                <w:bCs w:val="0"/>
-                <w:i w:val="0"/>
-                <w:iCs w:val="0"/>
-                <w:caps w:val="0"/>
-                <w:smallCaps w:val="0"/>
-                <w:strike w:val="0"/>
-                <w:dstrike w:val="0"/>
-                <w:outline w:val="0"/>
-                <w:color w:val="212121"/>
-                <w:spacing w:val="0"/>
-                <w:kern w:val="0"/>
-                <w:position w:val="0"/>
-                <w:sz w:val="20"/>
-                <w:szCs w:val="20"/>
-                <w:u w:val="none"/>
-                <w:shd w:val="clear" w:color="auto" w:fill="ffffff"/>
-                <w:vertAlign w:val="baseline"/>
+              <w:pStyle w:val="Default"/>
+              <w:suppressAutoHyphens w:val="1"/>
+              <w:bidi w:val="0"/>
+              <w:spacing w:before="0" w:line="240" w:lineRule="auto"/>
+              <w:ind w:left="0" w:right="0" w:firstLine="0"/>
+              <w:jc w:val="left"/>
+              <w:outlineLvl w:val="0"/>
+              <w:rPr>
+                <w:rtl w:val="0"/>
+              </w:rPr>
+            </w:pPr>
+            <w:r>
+              <w:rPr>
+                <w:rFonts w:ascii="Times New Roman" w:hAnsi="Times New Roman"/>
+                <w:outline w:val="0"/>
+                <w:color w:val="212121"/>
+                <w:sz w:val="20"/>
+                <w:szCs w:val="20"/>
+                <w:shd w:val="clear" w:color="auto" w:fill="ffffff"/>
                 <w:rtl w:val="0"/>
                 <w14:textOutline w14:w="12700" w14:cap="flat">
                   <w14:noFill/>
@@ -1704,42 +1313,25 @@
           </w:tcPr>
           <w:p>
             <w:pPr>
-              <w:keepNext w:val="0"/>
-              <w:keepLines w:val="0"/>
-              <w:pageBreakBefore w:val="0"/>
-              <w:widowControl w:val="1"/>
-              <w:shd w:val="clear" w:color="auto" w:fill="auto"/>
-              <w:suppressAutoHyphens w:val="1"/>
-              <w:bidi w:val="0"/>
-              <w:spacing w:before="0" w:after="0" w:line="240" w:lineRule="auto"/>
-              <w:ind w:left="0" w:right="0" w:firstLine="0"/>
-              <w:jc w:val="left"/>
-              <w:outlineLvl w:val="0"/>
-              <w:rPr>
-                <w:rtl w:val="0"/>
-              </w:rPr>
-            </w:pPr>
-            <w:r>
-              <w:rPr>
-                <w:rFonts w:ascii="Times New Roman" w:cs="Arial Unicode MS" w:hAnsi="Times New Roman" w:eastAsia="Arial Unicode MS"/>
-                <w:b w:val="0"/>
-                <w:bCs w:val="0"/>
-                <w:i w:val="0"/>
-                <w:iCs w:val="0"/>
-                <w:caps w:val="0"/>
-                <w:smallCaps w:val="0"/>
-                <w:strike w:val="0"/>
-                <w:dstrike w:val="0"/>
-                <w:outline w:val="0"/>
-                <w:color w:val="212121"/>
-                <w:spacing w:val="0"/>
-                <w:kern w:val="0"/>
-                <w:position w:val="0"/>
-                <w:sz w:val="20"/>
-                <w:szCs w:val="20"/>
-                <w:u w:val="none"/>
-                <w:shd w:val="clear" w:color="auto" w:fill="ffffff"/>
-                <w:vertAlign w:val="baseline"/>
+              <w:pStyle w:val="Default"/>
+              <w:suppressAutoHyphens w:val="1"/>
+              <w:bidi w:val="0"/>
+              <w:spacing w:before="0" w:line="240" w:lineRule="auto"/>
+              <w:ind w:left="0" w:right="0" w:firstLine="0"/>
+              <w:jc w:val="left"/>
+              <w:outlineLvl w:val="0"/>
+              <w:rPr>
+                <w:rtl w:val="0"/>
+              </w:rPr>
+            </w:pPr>
+            <w:r>
+              <w:rPr>
+                <w:rFonts w:ascii="Times New Roman" w:hAnsi="Times New Roman"/>
+                <w:outline w:val="0"/>
+                <w:color w:val="212121"/>
+                <w:sz w:val="20"/>
+                <w:szCs w:val="20"/>
+                <w:shd w:val="clear" w:color="auto" w:fill="ffffff"/>
                 <w:rtl w:val="0"/>
                 <w14:textOutline w14:w="12700" w14:cap="flat">
                   <w14:noFill/>
@@ -1783,42 +1375,25 @@
           </w:tcPr>
           <w:p>
             <w:pPr>
-              <w:keepNext w:val="0"/>
-              <w:keepLines w:val="0"/>
-              <w:pageBreakBefore w:val="0"/>
-              <w:widowControl w:val="1"/>
-              <w:shd w:val="clear" w:color="auto" w:fill="auto"/>
-              <w:suppressAutoHyphens w:val="1"/>
-              <w:bidi w:val="0"/>
-              <w:spacing w:before="0" w:after="0" w:line="240" w:lineRule="auto"/>
-              <w:ind w:left="0" w:right="0" w:firstLine="0"/>
-              <w:jc w:val="left"/>
-              <w:outlineLvl w:val="0"/>
-              <w:rPr>
-                <w:rtl w:val="0"/>
-              </w:rPr>
-            </w:pPr>
-            <w:r>
-              <w:rPr>
-                <w:rFonts w:ascii="Times New Roman" w:cs="Arial Unicode MS" w:hAnsi="Times New Roman" w:eastAsia="Arial Unicode MS"/>
-                <w:b w:val="0"/>
-                <w:bCs w:val="0"/>
-                <w:i w:val="0"/>
-                <w:iCs w:val="0"/>
-                <w:caps w:val="0"/>
-                <w:smallCaps w:val="0"/>
-                <w:strike w:val="0"/>
-                <w:dstrike w:val="0"/>
-                <w:outline w:val="0"/>
-                <w:color w:val="212121"/>
-                <w:spacing w:val="0"/>
-                <w:kern w:val="0"/>
-                <w:position w:val="0"/>
-                <w:sz w:val="20"/>
-                <w:szCs w:val="20"/>
-                <w:u w:val="none"/>
-                <w:shd w:val="clear" w:color="auto" w:fill="ffffff"/>
-                <w:vertAlign w:val="baseline"/>
+              <w:pStyle w:val="Default"/>
+              <w:suppressAutoHyphens w:val="1"/>
+              <w:bidi w:val="0"/>
+              <w:spacing w:before="0" w:line="240" w:lineRule="auto"/>
+              <w:ind w:left="0" w:right="0" w:firstLine="0"/>
+              <w:jc w:val="left"/>
+              <w:outlineLvl w:val="0"/>
+              <w:rPr>
+                <w:rtl w:val="0"/>
+              </w:rPr>
+            </w:pPr>
+            <w:r>
+              <w:rPr>
+                <w:rFonts w:ascii="Times New Roman" w:hAnsi="Times New Roman"/>
+                <w:outline w:val="0"/>
+                <w:color w:val="212121"/>
+                <w:sz w:val="20"/>
+                <w:szCs w:val="20"/>
+                <w:shd w:val="clear" w:color="auto" w:fill="ffffff"/>
                 <w:rtl w:val="0"/>
                 <w14:textOutline w14:w="12700" w14:cap="flat">
                   <w14:noFill/>
@@ -1854,42 +1429,25 @@
           </w:tcPr>
           <w:p>
             <w:pPr>
-              <w:keepNext w:val="0"/>
-              <w:keepLines w:val="0"/>
-              <w:pageBreakBefore w:val="0"/>
-              <w:widowControl w:val="1"/>
-              <w:shd w:val="clear" w:color="auto" w:fill="auto"/>
-              <w:suppressAutoHyphens w:val="1"/>
-              <w:bidi w:val="0"/>
-              <w:spacing w:before="0" w:after="0" w:line="240" w:lineRule="auto"/>
-              <w:ind w:left="0" w:right="0" w:firstLine="0"/>
-              <w:jc w:val="left"/>
-              <w:outlineLvl w:val="0"/>
-              <w:rPr>
-                <w:rtl w:val="0"/>
-              </w:rPr>
-            </w:pPr>
-            <w:r>
-              <w:rPr>
-                <w:rFonts w:ascii="Times New Roman" w:cs="Arial Unicode MS" w:hAnsi="Times New Roman" w:eastAsia="Arial Unicode MS"/>
-                <w:b w:val="0"/>
-                <w:bCs w:val="0"/>
-                <w:i w:val="0"/>
-                <w:iCs w:val="0"/>
-                <w:caps w:val="0"/>
-                <w:smallCaps w:val="0"/>
-                <w:strike w:val="0"/>
-                <w:dstrike w:val="0"/>
-                <w:outline w:val="0"/>
-                <w:color w:val="212121"/>
-                <w:spacing w:val="0"/>
-                <w:kern w:val="0"/>
-                <w:position w:val="0"/>
-                <w:sz w:val="20"/>
-                <w:szCs w:val="20"/>
-                <w:u w:val="none"/>
-                <w:shd w:val="clear" w:color="auto" w:fill="ffffff"/>
-                <w:vertAlign w:val="baseline"/>
+              <w:pStyle w:val="Default"/>
+              <w:suppressAutoHyphens w:val="1"/>
+              <w:bidi w:val="0"/>
+              <w:spacing w:before="0" w:line="240" w:lineRule="auto"/>
+              <w:ind w:left="0" w:right="0" w:firstLine="0"/>
+              <w:jc w:val="left"/>
+              <w:outlineLvl w:val="0"/>
+              <w:rPr>
+                <w:rtl w:val="0"/>
+              </w:rPr>
+            </w:pPr>
+            <w:r>
+              <w:rPr>
+                <w:rFonts w:ascii="Times New Roman" w:hAnsi="Times New Roman"/>
+                <w:outline w:val="0"/>
+                <w:color w:val="212121"/>
+                <w:sz w:val="20"/>
+                <w:szCs w:val="20"/>
+                <w:shd w:val="clear" w:color="auto" w:fill="ffffff"/>
                 <w:rtl w:val="0"/>
                 <w14:textOutline w14:w="12700" w14:cap="flat">
                   <w14:noFill/>
@@ -1925,42 +1483,25 @@
           </w:tcPr>
           <w:p>
             <w:pPr>
-              <w:keepNext w:val="0"/>
-              <w:keepLines w:val="0"/>
-              <w:pageBreakBefore w:val="0"/>
-              <w:widowControl w:val="1"/>
-              <w:shd w:val="clear" w:color="auto" w:fill="auto"/>
-              <w:suppressAutoHyphens w:val="1"/>
-              <w:bidi w:val="0"/>
-              <w:spacing w:before="0" w:after="0" w:line="240" w:lineRule="auto"/>
-              <w:ind w:left="0" w:right="0" w:firstLine="0"/>
-              <w:jc w:val="left"/>
-              <w:outlineLvl w:val="0"/>
-              <w:rPr>
-                <w:rtl w:val="0"/>
-              </w:rPr>
-            </w:pPr>
-            <w:r>
-              <w:rPr>
-                <w:rFonts w:ascii="Times New Roman" w:cs="Arial Unicode MS" w:hAnsi="Times New Roman" w:eastAsia="Arial Unicode MS"/>
-                <w:b w:val="0"/>
-                <w:bCs w:val="0"/>
-                <w:i w:val="0"/>
-                <w:iCs w:val="0"/>
-                <w:caps w:val="0"/>
-                <w:smallCaps w:val="0"/>
-                <w:strike w:val="0"/>
-                <w:dstrike w:val="0"/>
-                <w:outline w:val="0"/>
-                <w:color w:val="212121"/>
-                <w:spacing w:val="0"/>
-                <w:kern w:val="0"/>
-                <w:position w:val="0"/>
-                <w:sz w:val="20"/>
-                <w:szCs w:val="20"/>
-                <w:u w:val="none"/>
-                <w:shd w:val="clear" w:color="auto" w:fill="ffffff"/>
-                <w:vertAlign w:val="baseline"/>
+              <w:pStyle w:val="Default"/>
+              <w:suppressAutoHyphens w:val="1"/>
+              <w:bidi w:val="0"/>
+              <w:spacing w:before="0" w:line="240" w:lineRule="auto"/>
+              <w:ind w:left="0" w:right="0" w:firstLine="0"/>
+              <w:jc w:val="left"/>
+              <w:outlineLvl w:val="0"/>
+              <w:rPr>
+                <w:rtl w:val="0"/>
+              </w:rPr>
+            </w:pPr>
+            <w:r>
+              <w:rPr>
+                <w:rFonts w:ascii="Times New Roman" w:hAnsi="Times New Roman"/>
+                <w:outline w:val="0"/>
+                <w:color w:val="212121"/>
+                <w:sz w:val="20"/>
+                <w:szCs w:val="20"/>
+                <w:shd w:val="clear" w:color="auto" w:fill="ffffff"/>
                 <w:rtl w:val="0"/>
                 <w14:textOutline w14:w="12700" w14:cap="flat">
                   <w14:noFill/>
@@ -1996,42 +1537,25 @@
           </w:tcPr>
           <w:p>
             <w:pPr>
-              <w:keepNext w:val="0"/>
-              <w:keepLines w:val="0"/>
-              <w:pageBreakBefore w:val="0"/>
-              <w:widowControl w:val="1"/>
-              <w:shd w:val="clear" w:color="auto" w:fill="auto"/>
-              <w:suppressAutoHyphens w:val="1"/>
-              <w:bidi w:val="0"/>
-              <w:spacing w:before="0" w:after="0" w:line="240" w:lineRule="auto"/>
-              <w:ind w:left="0" w:right="0" w:firstLine="0"/>
-              <w:jc w:val="left"/>
-              <w:outlineLvl w:val="0"/>
-              <w:rPr>
-                <w:rtl w:val="0"/>
-              </w:rPr>
-            </w:pPr>
-            <w:r>
-              <w:rPr>
-                <w:rFonts w:ascii="Times New Roman" w:cs="Arial Unicode MS" w:hAnsi="Times New Roman" w:eastAsia="Arial Unicode MS"/>
-                <w:b w:val="0"/>
-                <w:bCs w:val="0"/>
-                <w:i w:val="0"/>
-                <w:iCs w:val="0"/>
-                <w:caps w:val="0"/>
-                <w:smallCaps w:val="0"/>
-                <w:strike w:val="0"/>
-                <w:dstrike w:val="0"/>
-                <w:outline w:val="0"/>
-                <w:color w:val="212121"/>
-                <w:spacing w:val="0"/>
-                <w:kern w:val="0"/>
-                <w:position w:val="0"/>
-                <w:sz w:val="20"/>
-                <w:szCs w:val="20"/>
-                <w:u w:val="none"/>
-                <w:shd w:val="clear" w:color="auto" w:fill="ffffff"/>
-                <w:vertAlign w:val="baseline"/>
+              <w:pStyle w:val="Default"/>
+              <w:suppressAutoHyphens w:val="1"/>
+              <w:bidi w:val="0"/>
+              <w:spacing w:before="0" w:line="240" w:lineRule="auto"/>
+              <w:ind w:left="0" w:right="0" w:firstLine="0"/>
+              <w:jc w:val="left"/>
+              <w:outlineLvl w:val="0"/>
+              <w:rPr>
+                <w:rtl w:val="0"/>
+              </w:rPr>
+            </w:pPr>
+            <w:r>
+              <w:rPr>
+                <w:rFonts w:ascii="Times New Roman" w:hAnsi="Times New Roman"/>
+                <w:outline w:val="0"/>
+                <w:color w:val="212121"/>
+                <w:sz w:val="20"/>
+                <w:szCs w:val="20"/>
+                <w:shd w:val="clear" w:color="auto" w:fill="ffffff"/>
                 <w:rtl w:val="0"/>
                 <w14:textOutline w14:w="12700" w14:cap="flat">
                   <w14:noFill/>
@@ -2067,42 +1591,25 @@
           </w:tcPr>
           <w:p>
             <w:pPr>
-              <w:keepNext w:val="0"/>
-              <w:keepLines w:val="0"/>
-              <w:pageBreakBefore w:val="0"/>
-              <w:widowControl w:val="1"/>
-              <w:shd w:val="clear" w:color="auto" w:fill="auto"/>
-              <w:suppressAutoHyphens w:val="1"/>
-              <w:bidi w:val="0"/>
-              <w:spacing w:before="0" w:after="0" w:line="240" w:lineRule="auto"/>
-              <w:ind w:left="0" w:right="0" w:firstLine="0"/>
-              <w:jc w:val="left"/>
-              <w:outlineLvl w:val="0"/>
-              <w:rPr>
-                <w:rtl w:val="0"/>
-              </w:rPr>
-            </w:pPr>
-            <w:r>
-              <w:rPr>
-                <w:rFonts w:ascii="Times New Roman" w:cs="Arial Unicode MS" w:hAnsi="Times New Roman" w:eastAsia="Arial Unicode MS"/>
-                <w:b w:val="0"/>
-                <w:bCs w:val="0"/>
-                <w:i w:val="0"/>
-                <w:iCs w:val="0"/>
-                <w:caps w:val="0"/>
-                <w:smallCaps w:val="0"/>
-                <w:strike w:val="0"/>
-                <w:dstrike w:val="0"/>
-                <w:outline w:val="0"/>
-                <w:color w:val="212121"/>
-                <w:spacing w:val="0"/>
-                <w:kern w:val="0"/>
-                <w:position w:val="0"/>
-                <w:sz w:val="20"/>
-                <w:szCs w:val="20"/>
-                <w:u w:val="none"/>
-                <w:shd w:val="clear" w:color="auto" w:fill="ffffff"/>
-                <w:vertAlign w:val="baseline"/>
+              <w:pStyle w:val="Default"/>
+              <w:suppressAutoHyphens w:val="1"/>
+              <w:bidi w:val="0"/>
+              <w:spacing w:before="0" w:line="240" w:lineRule="auto"/>
+              <w:ind w:left="0" w:right="0" w:firstLine="0"/>
+              <w:jc w:val="left"/>
+              <w:outlineLvl w:val="0"/>
+              <w:rPr>
+                <w:rtl w:val="0"/>
+              </w:rPr>
+            </w:pPr>
+            <w:r>
+              <w:rPr>
+                <w:rFonts w:ascii="Times New Roman" w:hAnsi="Times New Roman"/>
+                <w:outline w:val="0"/>
+                <w:color w:val="212121"/>
+                <w:sz w:val="20"/>
+                <w:szCs w:val="20"/>
+                <w:shd w:val="clear" w:color="auto" w:fill="ffffff"/>
                 <w:rtl w:val="0"/>
                 <w14:textOutline w14:w="12700" w14:cap="flat">
                   <w14:noFill/>
@@ -2138,42 +1645,25 @@
           </w:tcPr>
           <w:p>
             <w:pPr>
-              <w:keepNext w:val="0"/>
-              <w:keepLines w:val="0"/>
-              <w:pageBreakBefore w:val="0"/>
-              <w:widowControl w:val="1"/>
-              <w:shd w:val="clear" w:color="auto" w:fill="auto"/>
-              <w:suppressAutoHyphens w:val="1"/>
-              <w:bidi w:val="0"/>
-              <w:spacing w:before="0" w:after="0" w:line="240" w:lineRule="auto"/>
-              <w:ind w:left="0" w:right="0" w:firstLine="0"/>
-              <w:jc w:val="left"/>
-              <w:outlineLvl w:val="0"/>
-              <w:rPr>
-                <w:rtl w:val="0"/>
-              </w:rPr>
-            </w:pPr>
-            <w:r>
-              <w:rPr>
-                <w:rFonts w:ascii="Times New Roman" w:cs="Arial Unicode MS" w:hAnsi="Times New Roman" w:eastAsia="Arial Unicode MS"/>
-                <w:b w:val="0"/>
-                <w:bCs w:val="0"/>
-                <w:i w:val="0"/>
-                <w:iCs w:val="0"/>
-                <w:caps w:val="0"/>
-                <w:smallCaps w:val="0"/>
-                <w:strike w:val="0"/>
-                <w:dstrike w:val="0"/>
-                <w:outline w:val="0"/>
-                <w:color w:val="212121"/>
-                <w:spacing w:val="0"/>
-                <w:kern w:val="0"/>
-                <w:position w:val="0"/>
-                <w:sz w:val="20"/>
-                <w:szCs w:val="20"/>
-                <w:u w:val="none"/>
-                <w:shd w:val="clear" w:color="auto" w:fill="ffffff"/>
-                <w:vertAlign w:val="baseline"/>
+              <w:pStyle w:val="Default"/>
+              <w:suppressAutoHyphens w:val="1"/>
+              <w:bidi w:val="0"/>
+              <w:spacing w:before="0" w:line="240" w:lineRule="auto"/>
+              <w:ind w:left="0" w:right="0" w:firstLine="0"/>
+              <w:jc w:val="left"/>
+              <w:outlineLvl w:val="0"/>
+              <w:rPr>
+                <w:rtl w:val="0"/>
+              </w:rPr>
+            </w:pPr>
+            <w:r>
+              <w:rPr>
+                <w:rFonts w:ascii="Times New Roman" w:hAnsi="Times New Roman"/>
+                <w:outline w:val="0"/>
+                <w:color w:val="212121"/>
+                <w:sz w:val="20"/>
+                <w:szCs w:val="20"/>
+                <w:shd w:val="clear" w:color="auto" w:fill="ffffff"/>
                 <w:rtl w:val="0"/>
                 <w14:textOutline w14:w="12700" w14:cap="flat">
                   <w14:noFill/>
@@ -2209,42 +1699,25 @@
           </w:tcPr>
           <w:p>
             <w:pPr>
-              <w:keepNext w:val="0"/>
-              <w:keepLines w:val="0"/>
-              <w:pageBreakBefore w:val="0"/>
-              <w:widowControl w:val="1"/>
-              <w:shd w:val="clear" w:color="auto" w:fill="auto"/>
-              <w:suppressAutoHyphens w:val="1"/>
-              <w:bidi w:val="0"/>
-              <w:spacing w:before="0" w:after="0" w:line="240" w:lineRule="auto"/>
-              <w:ind w:left="0" w:right="0" w:firstLine="0"/>
-              <w:jc w:val="left"/>
-              <w:outlineLvl w:val="0"/>
-              <w:rPr>
-                <w:rtl w:val="0"/>
-              </w:rPr>
-            </w:pPr>
-            <w:r>
-              <w:rPr>
-                <w:rFonts w:ascii="Times New Roman" w:cs="Arial Unicode MS" w:hAnsi="Times New Roman" w:eastAsia="Arial Unicode MS"/>
-                <w:b w:val="0"/>
-                <w:bCs w:val="0"/>
-                <w:i w:val="0"/>
-                <w:iCs w:val="0"/>
-                <w:caps w:val="0"/>
-                <w:smallCaps w:val="0"/>
-                <w:strike w:val="0"/>
-                <w:dstrike w:val="0"/>
-                <w:outline w:val="0"/>
-                <w:color w:val="212121"/>
-                <w:spacing w:val="0"/>
-                <w:kern w:val="0"/>
-                <w:position w:val="0"/>
-                <w:sz w:val="20"/>
-                <w:szCs w:val="20"/>
-                <w:u w:val="none"/>
-                <w:shd w:val="clear" w:color="auto" w:fill="ffffff"/>
-                <w:vertAlign w:val="baseline"/>
+              <w:pStyle w:val="Default"/>
+              <w:suppressAutoHyphens w:val="1"/>
+              <w:bidi w:val="0"/>
+              <w:spacing w:before="0" w:line="240" w:lineRule="auto"/>
+              <w:ind w:left="0" w:right="0" w:firstLine="0"/>
+              <w:jc w:val="left"/>
+              <w:outlineLvl w:val="0"/>
+              <w:rPr>
+                <w:rtl w:val="0"/>
+              </w:rPr>
+            </w:pPr>
+            <w:r>
+              <w:rPr>
+                <w:rFonts w:ascii="Times New Roman" w:hAnsi="Times New Roman"/>
+                <w:outline w:val="0"/>
+                <w:color w:val="212121"/>
+                <w:sz w:val="20"/>
+                <w:szCs w:val="20"/>
+                <w:shd w:val="clear" w:color="auto" w:fill="ffffff"/>
                 <w:rtl w:val="0"/>
                 <w14:textOutline w14:w="12700" w14:cap="flat">
                   <w14:noFill/>
@@ -2280,42 +1753,25 @@
           </w:tcPr>
           <w:p>
             <w:pPr>
-              <w:keepNext w:val="0"/>
-              <w:keepLines w:val="0"/>
-              <w:pageBreakBefore w:val="0"/>
-              <w:widowControl w:val="1"/>
-              <w:shd w:val="clear" w:color="auto" w:fill="auto"/>
-              <w:suppressAutoHyphens w:val="1"/>
-              <w:bidi w:val="0"/>
-              <w:spacing w:before="0" w:after="0" w:line="240" w:lineRule="auto"/>
-              <w:ind w:left="0" w:right="0" w:firstLine="0"/>
-              <w:jc w:val="left"/>
-              <w:outlineLvl w:val="0"/>
-              <w:rPr>
-                <w:rtl w:val="0"/>
-              </w:rPr>
-            </w:pPr>
-            <w:r>
-              <w:rPr>
-                <w:rFonts w:ascii="Times New Roman" w:cs="Arial Unicode MS" w:hAnsi="Times New Roman" w:eastAsia="Arial Unicode MS"/>
-                <w:b w:val="0"/>
-                <w:bCs w:val="0"/>
-                <w:i w:val="0"/>
-                <w:iCs w:val="0"/>
-                <w:caps w:val="0"/>
-                <w:smallCaps w:val="0"/>
-                <w:strike w:val="0"/>
-                <w:dstrike w:val="0"/>
-                <w:outline w:val="0"/>
-                <w:color w:val="212121"/>
-                <w:spacing w:val="0"/>
-                <w:kern w:val="0"/>
-                <w:position w:val="0"/>
-                <w:sz w:val="20"/>
-                <w:szCs w:val="20"/>
-                <w:u w:val="none"/>
-                <w:shd w:val="clear" w:color="auto" w:fill="ffffff"/>
-                <w:vertAlign w:val="baseline"/>
+              <w:pStyle w:val="Default"/>
+              <w:suppressAutoHyphens w:val="1"/>
+              <w:bidi w:val="0"/>
+              <w:spacing w:before="0" w:line="240" w:lineRule="auto"/>
+              <w:ind w:left="0" w:right="0" w:firstLine="0"/>
+              <w:jc w:val="left"/>
+              <w:outlineLvl w:val="0"/>
+              <w:rPr>
+                <w:rtl w:val="0"/>
+              </w:rPr>
+            </w:pPr>
+            <w:r>
+              <w:rPr>
+                <w:rFonts w:ascii="Times New Roman" w:hAnsi="Times New Roman"/>
+                <w:outline w:val="0"/>
+                <w:color w:val="212121"/>
+                <w:sz w:val="20"/>
+                <w:szCs w:val="20"/>
+                <w:shd w:val="clear" w:color="auto" w:fill="ffffff"/>
                 <w:rtl w:val="0"/>
                 <w14:textOutline w14:w="12700" w14:cap="flat">
                   <w14:noFill/>
@@ -2359,42 +1815,25 @@
           </w:tcPr>
           <w:p>
             <w:pPr>
-              <w:keepNext w:val="0"/>
-              <w:keepLines w:val="0"/>
-              <w:pageBreakBefore w:val="0"/>
-              <w:widowControl w:val="1"/>
-              <w:shd w:val="clear" w:color="auto" w:fill="auto"/>
-              <w:suppressAutoHyphens w:val="1"/>
-              <w:bidi w:val="0"/>
-              <w:spacing w:before="0" w:after="0" w:line="240" w:lineRule="auto"/>
-              <w:ind w:left="0" w:right="0" w:firstLine="0"/>
-              <w:jc w:val="left"/>
-              <w:outlineLvl w:val="0"/>
-              <w:rPr>
-                <w:rtl w:val="0"/>
-              </w:rPr>
-            </w:pPr>
-            <w:r>
-              <w:rPr>
-                <w:rFonts w:ascii="Times New Roman" w:cs="Arial Unicode MS" w:hAnsi="Times New Roman" w:eastAsia="Arial Unicode MS"/>
-                <w:b w:val="0"/>
-                <w:bCs w:val="0"/>
-                <w:i w:val="0"/>
-                <w:iCs w:val="0"/>
-                <w:caps w:val="0"/>
-                <w:smallCaps w:val="0"/>
-                <w:strike w:val="0"/>
-                <w:dstrike w:val="0"/>
-                <w:outline w:val="0"/>
-                <w:color w:val="212121"/>
-                <w:spacing w:val="0"/>
-                <w:kern w:val="0"/>
-                <w:position w:val="0"/>
-                <w:sz w:val="20"/>
-                <w:szCs w:val="20"/>
-                <w:u w:val="none"/>
-                <w:shd w:val="clear" w:color="auto" w:fill="ffffff"/>
-                <w:vertAlign w:val="baseline"/>
+              <w:pStyle w:val="Default"/>
+              <w:suppressAutoHyphens w:val="1"/>
+              <w:bidi w:val="0"/>
+              <w:spacing w:before="0" w:line="240" w:lineRule="auto"/>
+              <w:ind w:left="0" w:right="0" w:firstLine="0"/>
+              <w:jc w:val="left"/>
+              <w:outlineLvl w:val="0"/>
+              <w:rPr>
+                <w:rtl w:val="0"/>
+              </w:rPr>
+            </w:pPr>
+            <w:r>
+              <w:rPr>
+                <w:rFonts w:ascii="Times New Roman" w:hAnsi="Times New Roman"/>
+                <w:outline w:val="0"/>
+                <w:color w:val="212121"/>
+                <w:sz w:val="20"/>
+                <w:szCs w:val="20"/>
+                <w:shd w:val="clear" w:color="auto" w:fill="ffffff"/>
                 <w:rtl w:val="0"/>
                 <w14:textOutline w14:w="12700" w14:cap="flat">
                   <w14:noFill/>
@@ -2430,42 +1869,25 @@
           </w:tcPr>
           <w:p>
             <w:pPr>
-              <w:keepNext w:val="0"/>
-              <w:keepLines w:val="0"/>
-              <w:pageBreakBefore w:val="0"/>
-              <w:widowControl w:val="1"/>
-              <w:shd w:val="clear" w:color="auto" w:fill="auto"/>
-              <w:suppressAutoHyphens w:val="1"/>
-              <w:bidi w:val="0"/>
-              <w:spacing w:before="0" w:after="0" w:line="240" w:lineRule="auto"/>
-              <w:ind w:left="0" w:right="0" w:firstLine="0"/>
-              <w:jc w:val="left"/>
-              <w:outlineLvl w:val="0"/>
-              <w:rPr>
-                <w:rtl w:val="0"/>
-              </w:rPr>
-            </w:pPr>
-            <w:r>
-              <w:rPr>
-                <w:rFonts w:ascii="Times New Roman" w:cs="Arial Unicode MS" w:hAnsi="Times New Roman" w:eastAsia="Arial Unicode MS"/>
-                <w:b w:val="0"/>
-                <w:bCs w:val="0"/>
-                <w:i w:val="0"/>
-                <w:iCs w:val="0"/>
-                <w:caps w:val="0"/>
-                <w:smallCaps w:val="0"/>
-                <w:strike w:val="0"/>
-                <w:dstrike w:val="0"/>
-                <w:outline w:val="0"/>
-                <w:color w:val="212121"/>
-                <w:spacing w:val="0"/>
-                <w:kern w:val="0"/>
-                <w:position w:val="0"/>
-                <w:sz w:val="20"/>
-                <w:szCs w:val="20"/>
-                <w:u w:val="none"/>
-                <w:shd w:val="clear" w:color="auto" w:fill="ffffff"/>
-                <w:vertAlign w:val="baseline"/>
+              <w:pStyle w:val="Default"/>
+              <w:suppressAutoHyphens w:val="1"/>
+              <w:bidi w:val="0"/>
+              <w:spacing w:before="0" w:line="240" w:lineRule="auto"/>
+              <w:ind w:left="0" w:right="0" w:firstLine="0"/>
+              <w:jc w:val="left"/>
+              <w:outlineLvl w:val="0"/>
+              <w:rPr>
+                <w:rtl w:val="0"/>
+              </w:rPr>
+            </w:pPr>
+            <w:r>
+              <w:rPr>
+                <w:rFonts w:ascii="Times New Roman" w:hAnsi="Times New Roman"/>
+                <w:outline w:val="0"/>
+                <w:color w:val="212121"/>
+                <w:sz w:val="20"/>
+                <w:szCs w:val="20"/>
+                <w:shd w:val="clear" w:color="auto" w:fill="ffffff"/>
                 <w:rtl w:val="0"/>
                 <w14:textOutline w14:w="12700" w14:cap="flat">
                   <w14:noFill/>
@@ -2501,42 +1923,25 @@
           </w:tcPr>
           <w:p>
             <w:pPr>
-              <w:keepNext w:val="0"/>
-              <w:keepLines w:val="0"/>
-              <w:pageBreakBefore w:val="0"/>
-              <w:widowControl w:val="1"/>
-              <w:shd w:val="clear" w:color="auto" w:fill="auto"/>
-              <w:suppressAutoHyphens w:val="1"/>
-              <w:bidi w:val="0"/>
-              <w:spacing w:before="0" w:after="0" w:line="240" w:lineRule="auto"/>
-              <w:ind w:left="0" w:right="0" w:firstLine="0"/>
-              <w:jc w:val="left"/>
-              <w:outlineLvl w:val="0"/>
-              <w:rPr>
-                <w:rtl w:val="0"/>
-              </w:rPr>
-            </w:pPr>
-            <w:r>
-              <w:rPr>
-                <w:rFonts w:ascii="Times New Roman" w:cs="Arial Unicode MS" w:hAnsi="Times New Roman" w:eastAsia="Arial Unicode MS"/>
-                <w:b w:val="0"/>
-                <w:bCs w:val="0"/>
-                <w:i w:val="0"/>
-                <w:iCs w:val="0"/>
-                <w:caps w:val="0"/>
-                <w:smallCaps w:val="0"/>
-                <w:strike w:val="0"/>
-                <w:dstrike w:val="0"/>
-                <w:outline w:val="0"/>
-                <w:color w:val="212121"/>
-                <w:spacing w:val="0"/>
-                <w:kern w:val="0"/>
-                <w:position w:val="0"/>
-                <w:sz w:val="20"/>
-                <w:szCs w:val="20"/>
-                <w:u w:val="none"/>
-                <w:shd w:val="clear" w:color="auto" w:fill="ffffff"/>
-                <w:vertAlign w:val="baseline"/>
+              <w:pStyle w:val="Default"/>
+              <w:suppressAutoHyphens w:val="1"/>
+              <w:bidi w:val="0"/>
+              <w:spacing w:before="0" w:line="240" w:lineRule="auto"/>
+              <w:ind w:left="0" w:right="0" w:firstLine="0"/>
+              <w:jc w:val="left"/>
+              <w:outlineLvl w:val="0"/>
+              <w:rPr>
+                <w:rtl w:val="0"/>
+              </w:rPr>
+            </w:pPr>
+            <w:r>
+              <w:rPr>
+                <w:rFonts w:ascii="Times New Roman" w:hAnsi="Times New Roman"/>
+                <w:outline w:val="0"/>
+                <w:color w:val="212121"/>
+                <w:sz w:val="20"/>
+                <w:szCs w:val="20"/>
+                <w:shd w:val="clear" w:color="auto" w:fill="ffffff"/>
                 <w:rtl w:val="0"/>
                 <w14:textOutline w14:w="12700" w14:cap="flat">
                   <w14:noFill/>
@@ -2572,42 +1977,25 @@
           </w:tcPr>
           <w:p>
             <w:pPr>
-              <w:keepNext w:val="0"/>
-              <w:keepLines w:val="0"/>
-              <w:pageBreakBefore w:val="0"/>
-              <w:widowControl w:val="1"/>
-              <w:shd w:val="clear" w:color="auto" w:fill="auto"/>
-              <w:suppressAutoHyphens w:val="1"/>
-              <w:bidi w:val="0"/>
-              <w:spacing w:before="0" w:after="0" w:line="240" w:lineRule="auto"/>
-              <w:ind w:left="0" w:right="0" w:firstLine="0"/>
-              <w:jc w:val="left"/>
-              <w:outlineLvl w:val="0"/>
-              <w:rPr>
-                <w:rtl w:val="0"/>
-              </w:rPr>
-            </w:pPr>
-            <w:r>
-              <w:rPr>
-                <w:rFonts w:ascii="Times New Roman" w:cs="Arial Unicode MS" w:hAnsi="Times New Roman" w:eastAsia="Arial Unicode MS"/>
-                <w:b w:val="0"/>
-                <w:bCs w:val="0"/>
-                <w:i w:val="0"/>
-                <w:iCs w:val="0"/>
-                <w:caps w:val="0"/>
-                <w:smallCaps w:val="0"/>
-                <w:strike w:val="0"/>
-                <w:dstrike w:val="0"/>
-                <w:outline w:val="0"/>
-                <w:color w:val="212121"/>
-                <w:spacing w:val="0"/>
-                <w:kern w:val="0"/>
-                <w:position w:val="0"/>
-                <w:sz w:val="20"/>
-                <w:szCs w:val="20"/>
-                <w:u w:val="none"/>
-                <w:shd w:val="clear" w:color="auto" w:fill="ffffff"/>
-                <w:vertAlign w:val="baseline"/>
+              <w:pStyle w:val="Default"/>
+              <w:suppressAutoHyphens w:val="1"/>
+              <w:bidi w:val="0"/>
+              <w:spacing w:before="0" w:line="240" w:lineRule="auto"/>
+              <w:ind w:left="0" w:right="0" w:firstLine="0"/>
+              <w:jc w:val="left"/>
+              <w:outlineLvl w:val="0"/>
+              <w:rPr>
+                <w:rtl w:val="0"/>
+              </w:rPr>
+            </w:pPr>
+            <w:r>
+              <w:rPr>
+                <w:rFonts w:ascii="Times New Roman" w:hAnsi="Times New Roman"/>
+                <w:outline w:val="0"/>
+                <w:color w:val="212121"/>
+                <w:sz w:val="20"/>
+                <w:szCs w:val="20"/>
+                <w:shd w:val="clear" w:color="auto" w:fill="ffffff"/>
                 <w:rtl w:val="0"/>
                 <w14:textOutline w14:w="12700" w14:cap="flat">
                   <w14:noFill/>
@@ -2643,42 +2031,25 @@
           </w:tcPr>
           <w:p>
             <w:pPr>
-              <w:keepNext w:val="0"/>
-              <w:keepLines w:val="0"/>
-              <w:pageBreakBefore w:val="0"/>
-              <w:widowControl w:val="1"/>
-              <w:shd w:val="clear" w:color="auto" w:fill="auto"/>
-              <w:suppressAutoHyphens w:val="1"/>
-              <w:bidi w:val="0"/>
-              <w:spacing w:before="0" w:after="0" w:line="240" w:lineRule="auto"/>
-              <w:ind w:left="0" w:right="0" w:firstLine="0"/>
-              <w:jc w:val="left"/>
-              <w:outlineLvl w:val="0"/>
-              <w:rPr>
-                <w:rtl w:val="0"/>
-              </w:rPr>
-            </w:pPr>
-            <w:r>
-              <w:rPr>
-                <w:rFonts w:ascii="Times New Roman" w:cs="Arial Unicode MS" w:hAnsi="Times New Roman" w:eastAsia="Arial Unicode MS"/>
-                <w:b w:val="0"/>
-                <w:bCs w:val="0"/>
-                <w:i w:val="0"/>
-                <w:iCs w:val="0"/>
-                <w:caps w:val="0"/>
-                <w:smallCaps w:val="0"/>
-                <w:strike w:val="0"/>
-                <w:dstrike w:val="0"/>
-                <w:outline w:val="0"/>
-                <w:color w:val="212121"/>
-                <w:spacing w:val="0"/>
-                <w:kern w:val="0"/>
-                <w:position w:val="0"/>
-                <w:sz w:val="20"/>
-                <w:szCs w:val="20"/>
-                <w:u w:val="none"/>
-                <w:shd w:val="clear" w:color="auto" w:fill="ffffff"/>
-                <w:vertAlign w:val="baseline"/>
+              <w:pStyle w:val="Default"/>
+              <w:suppressAutoHyphens w:val="1"/>
+              <w:bidi w:val="0"/>
+              <w:spacing w:before="0" w:line="240" w:lineRule="auto"/>
+              <w:ind w:left="0" w:right="0" w:firstLine="0"/>
+              <w:jc w:val="left"/>
+              <w:outlineLvl w:val="0"/>
+              <w:rPr>
+                <w:rtl w:val="0"/>
+              </w:rPr>
+            </w:pPr>
+            <w:r>
+              <w:rPr>
+                <w:rFonts w:ascii="Times New Roman" w:hAnsi="Times New Roman"/>
+                <w:outline w:val="0"/>
+                <w:color w:val="212121"/>
+                <w:sz w:val="20"/>
+                <w:szCs w:val="20"/>
+                <w:shd w:val="clear" w:color="auto" w:fill="ffffff"/>
                 <w:rtl w:val="0"/>
                 <w14:textOutline w14:w="12700" w14:cap="flat">
                   <w14:noFill/>
@@ -2714,42 +2085,25 @@
           </w:tcPr>
           <w:p>
             <w:pPr>
-              <w:keepNext w:val="0"/>
-              <w:keepLines w:val="0"/>
-              <w:pageBreakBefore w:val="0"/>
-              <w:widowControl w:val="1"/>
-              <w:shd w:val="clear" w:color="auto" w:fill="auto"/>
-              <w:suppressAutoHyphens w:val="1"/>
-              <w:bidi w:val="0"/>
-              <w:spacing w:before="0" w:after="0" w:line="240" w:lineRule="auto"/>
-              <w:ind w:left="0" w:right="0" w:firstLine="0"/>
-              <w:jc w:val="left"/>
-              <w:outlineLvl w:val="0"/>
-              <w:rPr>
-                <w:rtl w:val="0"/>
-              </w:rPr>
-            </w:pPr>
-            <w:r>
-              <w:rPr>
-                <w:rFonts w:ascii="Times New Roman" w:cs="Arial Unicode MS" w:hAnsi="Times New Roman" w:eastAsia="Arial Unicode MS"/>
-                <w:b w:val="0"/>
-                <w:bCs w:val="0"/>
-                <w:i w:val="0"/>
-                <w:iCs w:val="0"/>
-                <w:caps w:val="0"/>
-                <w:smallCaps w:val="0"/>
-                <w:strike w:val="0"/>
-                <w:dstrike w:val="0"/>
-                <w:outline w:val="0"/>
-                <w:color w:val="212121"/>
-                <w:spacing w:val="0"/>
-                <w:kern w:val="0"/>
-                <w:position w:val="0"/>
-                <w:sz w:val="20"/>
-                <w:szCs w:val="20"/>
-                <w:u w:val="none"/>
-                <w:shd w:val="clear" w:color="auto" w:fill="ffffff"/>
-                <w:vertAlign w:val="baseline"/>
+              <w:pStyle w:val="Default"/>
+              <w:suppressAutoHyphens w:val="1"/>
+              <w:bidi w:val="0"/>
+              <w:spacing w:before="0" w:line="240" w:lineRule="auto"/>
+              <w:ind w:left="0" w:right="0" w:firstLine="0"/>
+              <w:jc w:val="left"/>
+              <w:outlineLvl w:val="0"/>
+              <w:rPr>
+                <w:rtl w:val="0"/>
+              </w:rPr>
+            </w:pPr>
+            <w:r>
+              <w:rPr>
+                <w:rFonts w:ascii="Times New Roman" w:hAnsi="Times New Roman"/>
+                <w:outline w:val="0"/>
+                <w:color w:val="212121"/>
+                <w:sz w:val="20"/>
+                <w:szCs w:val="20"/>
+                <w:shd w:val="clear" w:color="auto" w:fill="ffffff"/>
                 <w:rtl w:val="0"/>
                 <w14:textOutline w14:w="12700" w14:cap="flat">
                   <w14:noFill/>
@@ -2785,42 +2139,25 @@
           </w:tcPr>
           <w:p>
             <w:pPr>
-              <w:keepNext w:val="0"/>
-              <w:keepLines w:val="0"/>
-              <w:pageBreakBefore w:val="0"/>
-              <w:widowControl w:val="1"/>
-              <w:shd w:val="clear" w:color="auto" w:fill="auto"/>
-              <w:suppressAutoHyphens w:val="1"/>
-              <w:bidi w:val="0"/>
-              <w:spacing w:before="0" w:after="0" w:line="240" w:lineRule="auto"/>
-              <w:ind w:left="0" w:right="0" w:firstLine="0"/>
-              <w:jc w:val="left"/>
-              <w:outlineLvl w:val="0"/>
-              <w:rPr>
-                <w:rtl w:val="0"/>
-              </w:rPr>
-            </w:pPr>
-            <w:r>
-              <w:rPr>
-                <w:rFonts w:ascii="Times New Roman" w:cs="Arial Unicode MS" w:hAnsi="Times New Roman" w:eastAsia="Arial Unicode MS"/>
-                <w:b w:val="0"/>
-                <w:bCs w:val="0"/>
-                <w:i w:val="0"/>
-                <w:iCs w:val="0"/>
-                <w:caps w:val="0"/>
-                <w:smallCaps w:val="0"/>
-                <w:strike w:val="0"/>
-                <w:dstrike w:val="0"/>
-                <w:outline w:val="0"/>
-                <w:color w:val="212121"/>
-                <w:spacing w:val="0"/>
-                <w:kern w:val="0"/>
-                <w:position w:val="0"/>
-                <w:sz w:val="20"/>
-                <w:szCs w:val="20"/>
-                <w:u w:val="none"/>
-                <w:shd w:val="clear" w:color="auto" w:fill="ffffff"/>
-                <w:vertAlign w:val="baseline"/>
+              <w:pStyle w:val="Default"/>
+              <w:suppressAutoHyphens w:val="1"/>
+              <w:bidi w:val="0"/>
+              <w:spacing w:before="0" w:line="240" w:lineRule="auto"/>
+              <w:ind w:left="0" w:right="0" w:firstLine="0"/>
+              <w:jc w:val="left"/>
+              <w:outlineLvl w:val="0"/>
+              <w:rPr>
+                <w:rtl w:val="0"/>
+              </w:rPr>
+            </w:pPr>
+            <w:r>
+              <w:rPr>
+                <w:rFonts w:ascii="Times New Roman" w:hAnsi="Times New Roman"/>
+                <w:outline w:val="0"/>
+                <w:color w:val="212121"/>
+                <w:sz w:val="20"/>
+                <w:szCs w:val="20"/>
+                <w:shd w:val="clear" w:color="auto" w:fill="ffffff"/>
                 <w:rtl w:val="0"/>
                 <w14:textOutline w14:w="12700" w14:cap="flat">
                   <w14:noFill/>
@@ -2856,42 +2193,25 @@
           </w:tcPr>
           <w:p>
             <w:pPr>
-              <w:keepNext w:val="0"/>
-              <w:keepLines w:val="0"/>
-              <w:pageBreakBefore w:val="0"/>
-              <w:widowControl w:val="1"/>
-              <w:shd w:val="clear" w:color="auto" w:fill="auto"/>
-              <w:suppressAutoHyphens w:val="1"/>
-              <w:bidi w:val="0"/>
-              <w:spacing w:before="0" w:after="0" w:line="240" w:lineRule="auto"/>
-              <w:ind w:left="0" w:right="0" w:firstLine="0"/>
-              <w:jc w:val="left"/>
-              <w:outlineLvl w:val="0"/>
-              <w:rPr>
-                <w:rtl w:val="0"/>
-              </w:rPr>
-            </w:pPr>
-            <w:r>
-              <w:rPr>
-                <w:rFonts w:ascii="Times New Roman" w:cs="Arial Unicode MS" w:hAnsi="Times New Roman" w:eastAsia="Arial Unicode MS"/>
-                <w:b w:val="0"/>
-                <w:bCs w:val="0"/>
-                <w:i w:val="0"/>
-                <w:iCs w:val="0"/>
-                <w:caps w:val="0"/>
-                <w:smallCaps w:val="0"/>
-                <w:strike w:val="0"/>
-                <w:dstrike w:val="0"/>
-                <w:outline w:val="0"/>
-                <w:color w:val="212121"/>
-                <w:spacing w:val="0"/>
-                <w:kern w:val="0"/>
-                <w:position w:val="0"/>
-                <w:sz w:val="20"/>
-                <w:szCs w:val="20"/>
-                <w:u w:val="none"/>
-                <w:shd w:val="clear" w:color="auto" w:fill="ffffff"/>
-                <w:vertAlign w:val="baseline"/>
+              <w:pStyle w:val="Default"/>
+              <w:suppressAutoHyphens w:val="1"/>
+              <w:bidi w:val="0"/>
+              <w:spacing w:before="0" w:line="240" w:lineRule="auto"/>
+              <w:ind w:left="0" w:right="0" w:firstLine="0"/>
+              <w:jc w:val="left"/>
+              <w:outlineLvl w:val="0"/>
+              <w:rPr>
+                <w:rtl w:val="0"/>
+              </w:rPr>
+            </w:pPr>
+            <w:r>
+              <w:rPr>
+                <w:rFonts w:ascii="Times New Roman" w:hAnsi="Times New Roman"/>
+                <w:outline w:val="0"/>
+                <w:color w:val="212121"/>
+                <w:sz w:val="20"/>
+                <w:szCs w:val="20"/>
+                <w:shd w:val="clear" w:color="auto" w:fill="ffffff"/>
                 <w:rtl w:val="0"/>
                 <w14:textOutline w14:w="12700" w14:cap="flat">
                   <w14:noFill/>
@@ -2935,42 +2255,25 @@
           </w:tcPr>
           <w:p>
             <w:pPr>
-              <w:keepNext w:val="0"/>
-              <w:keepLines w:val="0"/>
-              <w:pageBreakBefore w:val="0"/>
-              <w:widowControl w:val="1"/>
-              <w:shd w:val="clear" w:color="auto" w:fill="auto"/>
-              <w:suppressAutoHyphens w:val="1"/>
-              <w:bidi w:val="0"/>
-              <w:spacing w:before="0" w:after="0" w:line="240" w:lineRule="auto"/>
-              <w:ind w:left="0" w:right="0" w:firstLine="0"/>
-              <w:jc w:val="left"/>
-              <w:outlineLvl w:val="0"/>
-              <w:rPr>
-                <w:rtl w:val="0"/>
-              </w:rPr>
-            </w:pPr>
-            <w:r>
-              <w:rPr>
-                <w:rFonts w:ascii="Times New Roman" w:cs="Arial Unicode MS" w:hAnsi="Times New Roman" w:eastAsia="Arial Unicode MS"/>
-                <w:b w:val="0"/>
-                <w:bCs w:val="0"/>
-                <w:i w:val="0"/>
-                <w:iCs w:val="0"/>
-                <w:caps w:val="0"/>
-                <w:smallCaps w:val="0"/>
-                <w:strike w:val="0"/>
-                <w:dstrike w:val="0"/>
-                <w:outline w:val="0"/>
-                <w:color w:val="212121"/>
-                <w:spacing w:val="0"/>
-                <w:kern w:val="0"/>
-                <w:position w:val="0"/>
-                <w:sz w:val="20"/>
-                <w:szCs w:val="20"/>
-                <w:u w:val="none"/>
-                <w:shd w:val="clear" w:color="auto" w:fill="ffffff"/>
-                <w:vertAlign w:val="baseline"/>
+              <w:pStyle w:val="Default"/>
+              <w:suppressAutoHyphens w:val="1"/>
+              <w:bidi w:val="0"/>
+              <w:spacing w:before="0" w:line="240" w:lineRule="auto"/>
+              <w:ind w:left="0" w:right="0" w:firstLine="0"/>
+              <w:jc w:val="left"/>
+              <w:outlineLvl w:val="0"/>
+              <w:rPr>
+                <w:rtl w:val="0"/>
+              </w:rPr>
+            </w:pPr>
+            <w:r>
+              <w:rPr>
+                <w:rFonts w:ascii="Times New Roman" w:hAnsi="Times New Roman"/>
+                <w:outline w:val="0"/>
+                <w:color w:val="212121"/>
+                <w:sz w:val="20"/>
+                <w:szCs w:val="20"/>
+                <w:shd w:val="clear" w:color="auto" w:fill="ffffff"/>
                 <w:rtl w:val="0"/>
                 <w14:textOutline w14:w="12700" w14:cap="flat">
                   <w14:noFill/>
@@ -3006,42 +2309,25 @@
           </w:tcPr>
           <w:p>
             <w:pPr>
-              <w:keepNext w:val="0"/>
-              <w:keepLines w:val="0"/>
-              <w:pageBreakBefore w:val="0"/>
-              <w:widowControl w:val="1"/>
-              <w:shd w:val="clear" w:color="auto" w:fill="auto"/>
-              <w:suppressAutoHyphens w:val="1"/>
-              <w:bidi w:val="0"/>
-              <w:spacing w:before="0" w:after="0" w:line="240" w:lineRule="auto"/>
-              <w:ind w:left="0" w:right="0" w:firstLine="0"/>
-              <w:jc w:val="left"/>
-              <w:outlineLvl w:val="0"/>
-              <w:rPr>
-                <w:rtl w:val="0"/>
-              </w:rPr>
-            </w:pPr>
-            <w:r>
-              <w:rPr>
-                <w:rFonts w:ascii="Times New Roman" w:cs="Arial Unicode MS" w:hAnsi="Times New Roman" w:eastAsia="Arial Unicode MS"/>
-                <w:b w:val="0"/>
-                <w:bCs w:val="0"/>
-                <w:i w:val="0"/>
-                <w:iCs w:val="0"/>
-                <w:caps w:val="0"/>
-                <w:smallCaps w:val="0"/>
-                <w:strike w:val="0"/>
-                <w:dstrike w:val="0"/>
-                <w:outline w:val="0"/>
-                <w:color w:val="212121"/>
-                <w:spacing w:val="0"/>
-                <w:kern w:val="0"/>
-                <w:position w:val="0"/>
-                <w:sz w:val="20"/>
-                <w:szCs w:val="20"/>
-                <w:u w:val="none"/>
-                <w:shd w:val="clear" w:color="auto" w:fill="ffffff"/>
-                <w:vertAlign w:val="baseline"/>
+              <w:pStyle w:val="Default"/>
+              <w:suppressAutoHyphens w:val="1"/>
+              <w:bidi w:val="0"/>
+              <w:spacing w:before="0" w:line="240" w:lineRule="auto"/>
+              <w:ind w:left="0" w:right="0" w:firstLine="0"/>
+              <w:jc w:val="left"/>
+              <w:outlineLvl w:val="0"/>
+              <w:rPr>
+                <w:rtl w:val="0"/>
+              </w:rPr>
+            </w:pPr>
+            <w:r>
+              <w:rPr>
+                <w:rFonts w:ascii="Times New Roman" w:hAnsi="Times New Roman"/>
+                <w:outline w:val="0"/>
+                <w:color w:val="212121"/>
+                <w:sz w:val="20"/>
+                <w:szCs w:val="20"/>
+                <w:shd w:val="clear" w:color="auto" w:fill="ffffff"/>
                 <w:rtl w:val="0"/>
                 <w14:textOutline w14:w="12700" w14:cap="flat">
                   <w14:noFill/>
@@ -3077,42 +2363,25 @@
           </w:tcPr>
           <w:p>
             <w:pPr>
-              <w:keepNext w:val="0"/>
-              <w:keepLines w:val="0"/>
-              <w:pageBreakBefore w:val="0"/>
-              <w:widowControl w:val="1"/>
-              <w:shd w:val="clear" w:color="auto" w:fill="auto"/>
-              <w:suppressAutoHyphens w:val="1"/>
-              <w:bidi w:val="0"/>
-              <w:spacing w:before="0" w:after="0" w:line="240" w:lineRule="auto"/>
-              <w:ind w:left="0" w:right="0" w:firstLine="0"/>
-              <w:jc w:val="left"/>
-              <w:outlineLvl w:val="0"/>
-              <w:rPr>
-                <w:rtl w:val="0"/>
-              </w:rPr>
-            </w:pPr>
-            <w:r>
-              <w:rPr>
-                <w:rFonts w:ascii="Times New Roman" w:cs="Arial Unicode MS" w:hAnsi="Times New Roman" w:eastAsia="Arial Unicode MS"/>
-                <w:b w:val="0"/>
-                <w:bCs w:val="0"/>
-                <w:i w:val="0"/>
-                <w:iCs w:val="0"/>
-                <w:caps w:val="0"/>
-                <w:smallCaps w:val="0"/>
-                <w:strike w:val="0"/>
-                <w:dstrike w:val="0"/>
-                <w:outline w:val="0"/>
-                <w:color w:val="212121"/>
-                <w:spacing w:val="0"/>
-                <w:kern w:val="0"/>
-                <w:position w:val="0"/>
-                <w:sz w:val="20"/>
-                <w:szCs w:val="20"/>
-                <w:u w:val="none"/>
-                <w:shd w:val="clear" w:color="auto" w:fill="ffffff"/>
-                <w:vertAlign w:val="baseline"/>
+              <w:pStyle w:val="Default"/>
+              <w:suppressAutoHyphens w:val="1"/>
+              <w:bidi w:val="0"/>
+              <w:spacing w:before="0" w:line="240" w:lineRule="auto"/>
+              <w:ind w:left="0" w:right="0" w:firstLine="0"/>
+              <w:jc w:val="left"/>
+              <w:outlineLvl w:val="0"/>
+              <w:rPr>
+                <w:rtl w:val="0"/>
+              </w:rPr>
+            </w:pPr>
+            <w:r>
+              <w:rPr>
+                <w:rFonts w:ascii="Times New Roman" w:hAnsi="Times New Roman"/>
+                <w:outline w:val="0"/>
+                <w:color w:val="212121"/>
+                <w:sz w:val="20"/>
+                <w:szCs w:val="20"/>
+                <w:shd w:val="clear" w:color="auto" w:fill="ffffff"/>
                 <w:rtl w:val="0"/>
                 <w14:textOutline w14:w="12700" w14:cap="flat">
                   <w14:noFill/>
@@ -3148,42 +2417,25 @@
           </w:tcPr>
           <w:p>
             <w:pPr>
-              <w:keepNext w:val="0"/>
-              <w:keepLines w:val="0"/>
-              <w:pageBreakBefore w:val="0"/>
-              <w:widowControl w:val="1"/>
-              <w:shd w:val="clear" w:color="auto" w:fill="auto"/>
-              <w:suppressAutoHyphens w:val="1"/>
-              <w:bidi w:val="0"/>
-              <w:spacing w:before="0" w:after="0" w:line="240" w:lineRule="auto"/>
-              <w:ind w:left="0" w:right="0" w:firstLine="0"/>
-              <w:jc w:val="left"/>
-              <w:outlineLvl w:val="0"/>
-              <w:rPr>
-                <w:rtl w:val="0"/>
-              </w:rPr>
-            </w:pPr>
-            <w:r>
-              <w:rPr>
-                <w:rFonts w:ascii="Times New Roman" w:cs="Arial Unicode MS" w:hAnsi="Times New Roman" w:eastAsia="Arial Unicode MS"/>
-                <w:b w:val="0"/>
-                <w:bCs w:val="0"/>
-                <w:i w:val="0"/>
-                <w:iCs w:val="0"/>
-                <w:caps w:val="0"/>
-                <w:smallCaps w:val="0"/>
-                <w:strike w:val="0"/>
-                <w:dstrike w:val="0"/>
-                <w:outline w:val="0"/>
-                <w:color w:val="212121"/>
-                <w:spacing w:val="0"/>
-                <w:kern w:val="0"/>
-                <w:position w:val="0"/>
-                <w:sz w:val="20"/>
-                <w:szCs w:val="20"/>
-                <w:u w:val="none"/>
-                <w:shd w:val="clear" w:color="auto" w:fill="ffffff"/>
-                <w:vertAlign w:val="baseline"/>
+              <w:pStyle w:val="Default"/>
+              <w:suppressAutoHyphens w:val="1"/>
+              <w:bidi w:val="0"/>
+              <w:spacing w:before="0" w:line="240" w:lineRule="auto"/>
+              <w:ind w:left="0" w:right="0" w:firstLine="0"/>
+              <w:jc w:val="left"/>
+              <w:outlineLvl w:val="0"/>
+              <w:rPr>
+                <w:rtl w:val="0"/>
+              </w:rPr>
+            </w:pPr>
+            <w:r>
+              <w:rPr>
+                <w:rFonts w:ascii="Times New Roman" w:hAnsi="Times New Roman"/>
+                <w:outline w:val="0"/>
+                <w:color w:val="212121"/>
+                <w:sz w:val="20"/>
+                <w:szCs w:val="20"/>
+                <w:shd w:val="clear" w:color="auto" w:fill="ffffff"/>
                 <w:rtl w:val="0"/>
                 <w14:textOutline w14:w="12700" w14:cap="flat">
                   <w14:noFill/>
@@ -3219,42 +2471,25 @@
           </w:tcPr>
           <w:p>
             <w:pPr>
-              <w:keepNext w:val="0"/>
-              <w:keepLines w:val="0"/>
-              <w:pageBreakBefore w:val="0"/>
-              <w:widowControl w:val="1"/>
-              <w:shd w:val="clear" w:color="auto" w:fill="auto"/>
-              <w:suppressAutoHyphens w:val="1"/>
-              <w:bidi w:val="0"/>
-              <w:spacing w:before="0" w:after="0" w:line="240" w:lineRule="auto"/>
-              <w:ind w:left="0" w:right="0" w:firstLine="0"/>
-              <w:jc w:val="left"/>
-              <w:outlineLvl w:val="0"/>
-              <w:rPr>
-                <w:rtl w:val="0"/>
-              </w:rPr>
-            </w:pPr>
-            <w:r>
-              <w:rPr>
-                <w:rFonts w:ascii="Times New Roman" w:cs="Arial Unicode MS" w:hAnsi="Times New Roman" w:eastAsia="Arial Unicode MS"/>
-                <w:b w:val="0"/>
-                <w:bCs w:val="0"/>
-                <w:i w:val="0"/>
-                <w:iCs w:val="0"/>
-                <w:caps w:val="0"/>
-                <w:smallCaps w:val="0"/>
-                <w:strike w:val="0"/>
-                <w:dstrike w:val="0"/>
-                <w:outline w:val="0"/>
-                <w:color w:val="212121"/>
-                <w:spacing w:val="0"/>
-                <w:kern w:val="0"/>
-                <w:position w:val="0"/>
-                <w:sz w:val="20"/>
-                <w:szCs w:val="20"/>
-                <w:u w:val="none"/>
-                <w:shd w:val="clear" w:color="auto" w:fill="ffffff"/>
-                <w:vertAlign w:val="baseline"/>
+              <w:pStyle w:val="Default"/>
+              <w:suppressAutoHyphens w:val="1"/>
+              <w:bidi w:val="0"/>
+              <w:spacing w:before="0" w:line="240" w:lineRule="auto"/>
+              <w:ind w:left="0" w:right="0" w:firstLine="0"/>
+              <w:jc w:val="left"/>
+              <w:outlineLvl w:val="0"/>
+              <w:rPr>
+                <w:rtl w:val="0"/>
+              </w:rPr>
+            </w:pPr>
+            <w:r>
+              <w:rPr>
+                <w:rFonts w:ascii="Times New Roman" w:hAnsi="Times New Roman"/>
+                <w:outline w:val="0"/>
+                <w:color w:val="212121"/>
+                <w:sz w:val="20"/>
+                <w:szCs w:val="20"/>
+                <w:shd w:val="clear" w:color="auto" w:fill="ffffff"/>
                 <w:rtl w:val="0"/>
                 <w14:textOutline w14:w="12700" w14:cap="flat">
                   <w14:noFill/>
@@ -3290,42 +2525,25 @@
           </w:tcPr>
           <w:p>
             <w:pPr>
-              <w:keepNext w:val="0"/>
-              <w:keepLines w:val="0"/>
-              <w:pageBreakBefore w:val="0"/>
-              <w:widowControl w:val="1"/>
-              <w:shd w:val="clear" w:color="auto" w:fill="auto"/>
-              <w:suppressAutoHyphens w:val="1"/>
-              <w:bidi w:val="0"/>
-              <w:spacing w:before="0" w:after="0" w:line="240" w:lineRule="auto"/>
-              <w:ind w:left="0" w:right="0" w:firstLine="0"/>
-              <w:jc w:val="left"/>
-              <w:outlineLvl w:val="0"/>
-              <w:rPr>
-                <w:rtl w:val="0"/>
-              </w:rPr>
-            </w:pPr>
-            <w:r>
-              <w:rPr>
-                <w:rFonts w:ascii="Times New Roman" w:cs="Arial Unicode MS" w:hAnsi="Times New Roman" w:eastAsia="Arial Unicode MS"/>
-                <w:b w:val="0"/>
-                <w:bCs w:val="0"/>
-                <w:i w:val="0"/>
-                <w:iCs w:val="0"/>
-                <w:caps w:val="0"/>
-                <w:smallCaps w:val="0"/>
-                <w:strike w:val="0"/>
-                <w:dstrike w:val="0"/>
-                <w:outline w:val="0"/>
-                <w:color w:val="212121"/>
-                <w:spacing w:val="0"/>
-                <w:kern w:val="0"/>
-                <w:position w:val="0"/>
-                <w:sz w:val="20"/>
-                <w:szCs w:val="20"/>
-                <w:u w:val="none"/>
-                <w:shd w:val="clear" w:color="auto" w:fill="ffffff"/>
-                <w:vertAlign w:val="baseline"/>
+              <w:pStyle w:val="Default"/>
+              <w:suppressAutoHyphens w:val="1"/>
+              <w:bidi w:val="0"/>
+              <w:spacing w:before="0" w:line="240" w:lineRule="auto"/>
+              <w:ind w:left="0" w:right="0" w:firstLine="0"/>
+              <w:jc w:val="left"/>
+              <w:outlineLvl w:val="0"/>
+              <w:rPr>
+                <w:rtl w:val="0"/>
+              </w:rPr>
+            </w:pPr>
+            <w:r>
+              <w:rPr>
+                <w:rFonts w:ascii="Times New Roman" w:hAnsi="Times New Roman"/>
+                <w:outline w:val="0"/>
+                <w:color w:val="212121"/>
+                <w:sz w:val="20"/>
+                <w:szCs w:val="20"/>
+                <w:shd w:val="clear" w:color="auto" w:fill="ffffff"/>
                 <w:rtl w:val="0"/>
                 <w14:textOutline w14:w="12700" w14:cap="flat">
                   <w14:noFill/>
@@ -3361,42 +2579,25 @@
           </w:tcPr>
           <w:p>
             <w:pPr>
-              <w:keepNext w:val="0"/>
-              <w:keepLines w:val="0"/>
-              <w:pageBreakBefore w:val="0"/>
-              <w:widowControl w:val="1"/>
-              <w:shd w:val="clear" w:color="auto" w:fill="auto"/>
-              <w:suppressAutoHyphens w:val="1"/>
-              <w:bidi w:val="0"/>
-              <w:spacing w:before="0" w:after="0" w:line="240" w:lineRule="auto"/>
-              <w:ind w:left="0" w:right="0" w:firstLine="0"/>
-              <w:jc w:val="left"/>
-              <w:outlineLvl w:val="0"/>
-              <w:rPr>
-                <w:rtl w:val="0"/>
-              </w:rPr>
-            </w:pPr>
-            <w:r>
-              <w:rPr>
-                <w:rFonts w:ascii="Times New Roman" w:cs="Arial Unicode MS" w:hAnsi="Times New Roman" w:eastAsia="Arial Unicode MS"/>
-                <w:b w:val="0"/>
-                <w:bCs w:val="0"/>
-                <w:i w:val="0"/>
-                <w:iCs w:val="0"/>
-                <w:caps w:val="0"/>
-                <w:smallCaps w:val="0"/>
-                <w:strike w:val="0"/>
-                <w:dstrike w:val="0"/>
-                <w:outline w:val="0"/>
-                <w:color w:val="212121"/>
-                <w:spacing w:val="0"/>
-                <w:kern w:val="0"/>
-                <w:position w:val="0"/>
-                <w:sz w:val="20"/>
-                <w:szCs w:val="20"/>
-                <w:u w:val="none"/>
-                <w:shd w:val="clear" w:color="auto" w:fill="ffffff"/>
-                <w:vertAlign w:val="baseline"/>
+              <w:pStyle w:val="Default"/>
+              <w:suppressAutoHyphens w:val="1"/>
+              <w:bidi w:val="0"/>
+              <w:spacing w:before="0" w:line="240" w:lineRule="auto"/>
+              <w:ind w:left="0" w:right="0" w:firstLine="0"/>
+              <w:jc w:val="left"/>
+              <w:outlineLvl w:val="0"/>
+              <w:rPr>
+                <w:rtl w:val="0"/>
+              </w:rPr>
+            </w:pPr>
+            <w:r>
+              <w:rPr>
+                <w:rFonts w:ascii="Times New Roman" w:hAnsi="Times New Roman"/>
+                <w:outline w:val="0"/>
+                <w:color w:val="212121"/>
+                <w:sz w:val="20"/>
+                <w:szCs w:val="20"/>
+                <w:shd w:val="clear" w:color="auto" w:fill="ffffff"/>
                 <w:rtl w:val="0"/>
                 <w14:textOutline w14:w="12700" w14:cap="flat">
                   <w14:noFill/>
@@ -3432,42 +2633,25 @@
           </w:tcPr>
           <w:p>
             <w:pPr>
-              <w:keepNext w:val="0"/>
-              <w:keepLines w:val="0"/>
-              <w:pageBreakBefore w:val="0"/>
-              <w:widowControl w:val="1"/>
-              <w:shd w:val="clear" w:color="auto" w:fill="auto"/>
-              <w:suppressAutoHyphens w:val="1"/>
-              <w:bidi w:val="0"/>
-              <w:spacing w:before="0" w:after="0" w:line="240" w:lineRule="auto"/>
-              <w:ind w:left="0" w:right="0" w:firstLine="0"/>
-              <w:jc w:val="left"/>
-              <w:outlineLvl w:val="0"/>
-              <w:rPr>
-                <w:rtl w:val="0"/>
-              </w:rPr>
-            </w:pPr>
-            <w:r>
-              <w:rPr>
-                <w:rFonts w:ascii="Times New Roman" w:cs="Arial Unicode MS" w:hAnsi="Times New Roman" w:eastAsia="Arial Unicode MS"/>
-                <w:b w:val="0"/>
-                <w:bCs w:val="0"/>
-                <w:i w:val="0"/>
-                <w:iCs w:val="0"/>
-                <w:caps w:val="0"/>
-                <w:smallCaps w:val="0"/>
-                <w:strike w:val="0"/>
-                <w:dstrike w:val="0"/>
-                <w:outline w:val="0"/>
-                <w:color w:val="212121"/>
-                <w:spacing w:val="0"/>
-                <w:kern w:val="0"/>
-                <w:position w:val="0"/>
-                <w:sz w:val="20"/>
-                <w:szCs w:val="20"/>
-                <w:u w:val="none"/>
-                <w:shd w:val="clear" w:color="auto" w:fill="ffffff"/>
-                <w:vertAlign w:val="baseline"/>
+              <w:pStyle w:val="Default"/>
+              <w:suppressAutoHyphens w:val="1"/>
+              <w:bidi w:val="0"/>
+              <w:spacing w:before="0" w:line="240" w:lineRule="auto"/>
+              <w:ind w:left="0" w:right="0" w:firstLine="0"/>
+              <w:jc w:val="left"/>
+              <w:outlineLvl w:val="0"/>
+              <w:rPr>
+                <w:rtl w:val="0"/>
+              </w:rPr>
+            </w:pPr>
+            <w:r>
+              <w:rPr>
+                <w:rFonts w:ascii="Times New Roman" w:hAnsi="Times New Roman"/>
+                <w:outline w:val="0"/>
+                <w:color w:val="212121"/>
+                <w:sz w:val="20"/>
+                <w:szCs w:val="20"/>
+                <w:shd w:val="clear" w:color="auto" w:fill="ffffff"/>
                 <w:rtl w:val="0"/>
                 <w14:textOutline w14:w="12700" w14:cap="flat">
                   <w14:noFill/>
@@ -3511,42 +2695,25 @@
           </w:tcPr>
           <w:p>
             <w:pPr>
-              <w:keepNext w:val="0"/>
-              <w:keepLines w:val="0"/>
-              <w:pageBreakBefore w:val="0"/>
-              <w:widowControl w:val="1"/>
-              <w:shd w:val="clear" w:color="auto" w:fill="auto"/>
-              <w:suppressAutoHyphens w:val="1"/>
-              <w:bidi w:val="0"/>
-              <w:spacing w:before="0" w:after="0" w:line="240" w:lineRule="auto"/>
-              <w:ind w:left="0" w:right="0" w:firstLine="0"/>
-              <w:jc w:val="left"/>
-              <w:outlineLvl w:val="0"/>
-              <w:rPr>
-                <w:rtl w:val="0"/>
-              </w:rPr>
-            </w:pPr>
-            <w:r>
-              <w:rPr>
-                <w:rFonts w:ascii="Times New Roman" w:cs="Arial Unicode MS" w:hAnsi="Times New Roman" w:eastAsia="Arial Unicode MS"/>
-                <w:b w:val="0"/>
-                <w:bCs w:val="0"/>
-                <w:i w:val="0"/>
-                <w:iCs w:val="0"/>
-                <w:caps w:val="0"/>
-                <w:smallCaps w:val="0"/>
-                <w:strike w:val="0"/>
-                <w:dstrike w:val="0"/>
-                <w:outline w:val="0"/>
-                <w:color w:val="212121"/>
-                <w:spacing w:val="0"/>
-                <w:kern w:val="0"/>
-                <w:position w:val="0"/>
-                <w:sz w:val="20"/>
-                <w:szCs w:val="20"/>
-                <w:u w:val="none"/>
-                <w:shd w:val="clear" w:color="auto" w:fill="ffffff"/>
-                <w:vertAlign w:val="baseline"/>
+              <w:pStyle w:val="Default"/>
+              <w:suppressAutoHyphens w:val="1"/>
+              <w:bidi w:val="0"/>
+              <w:spacing w:before="0" w:line="240" w:lineRule="auto"/>
+              <w:ind w:left="0" w:right="0" w:firstLine="0"/>
+              <w:jc w:val="left"/>
+              <w:outlineLvl w:val="0"/>
+              <w:rPr>
+                <w:rtl w:val="0"/>
+              </w:rPr>
+            </w:pPr>
+            <w:r>
+              <w:rPr>
+                <w:rFonts w:ascii="Times New Roman" w:hAnsi="Times New Roman"/>
+                <w:outline w:val="0"/>
+                <w:color w:val="212121"/>
+                <w:sz w:val="20"/>
+                <w:szCs w:val="20"/>
+                <w:shd w:val="clear" w:color="auto" w:fill="ffffff"/>
                 <w:rtl w:val="0"/>
                 <w14:textOutline w14:w="12700" w14:cap="flat">
                   <w14:noFill/>
@@ -3582,42 +2749,25 @@
           </w:tcPr>
           <w:p>
             <w:pPr>
-              <w:keepNext w:val="0"/>
-              <w:keepLines w:val="0"/>
-              <w:pageBreakBefore w:val="0"/>
-              <w:widowControl w:val="1"/>
-              <w:shd w:val="clear" w:color="auto" w:fill="auto"/>
-              <w:suppressAutoHyphens w:val="1"/>
-              <w:bidi w:val="0"/>
-              <w:spacing w:before="0" w:after="0" w:line="240" w:lineRule="auto"/>
-              <w:ind w:left="0" w:right="0" w:firstLine="0"/>
-              <w:jc w:val="left"/>
-              <w:outlineLvl w:val="0"/>
-              <w:rPr>
-                <w:rtl w:val="0"/>
-              </w:rPr>
-            </w:pPr>
-            <w:r>
-              <w:rPr>
-                <w:rFonts w:ascii="Times New Roman" w:cs="Arial Unicode MS" w:hAnsi="Times New Roman" w:eastAsia="Arial Unicode MS"/>
-                <w:b w:val="0"/>
-                <w:bCs w:val="0"/>
-                <w:i w:val="0"/>
-                <w:iCs w:val="0"/>
-                <w:caps w:val="0"/>
-                <w:smallCaps w:val="0"/>
-                <w:strike w:val="0"/>
-                <w:dstrike w:val="0"/>
-                <w:outline w:val="0"/>
-                <w:color w:val="212121"/>
-                <w:spacing w:val="0"/>
-                <w:kern w:val="0"/>
-                <w:position w:val="0"/>
-                <w:sz w:val="20"/>
-                <w:szCs w:val="20"/>
-                <w:u w:val="none"/>
-                <w:shd w:val="clear" w:color="auto" w:fill="ffffff"/>
-                <w:vertAlign w:val="baseline"/>
+              <w:pStyle w:val="Default"/>
+              <w:suppressAutoHyphens w:val="1"/>
+              <w:bidi w:val="0"/>
+              <w:spacing w:before="0" w:line="240" w:lineRule="auto"/>
+              <w:ind w:left="0" w:right="0" w:firstLine="0"/>
+              <w:jc w:val="left"/>
+              <w:outlineLvl w:val="0"/>
+              <w:rPr>
+                <w:rtl w:val="0"/>
+              </w:rPr>
+            </w:pPr>
+            <w:r>
+              <w:rPr>
+                <w:rFonts w:ascii="Times New Roman" w:hAnsi="Times New Roman"/>
+                <w:outline w:val="0"/>
+                <w:color w:val="212121"/>
+                <w:sz w:val="20"/>
+                <w:szCs w:val="20"/>
+                <w:shd w:val="clear" w:color="auto" w:fill="ffffff"/>
                 <w:rtl w:val="0"/>
                 <w14:textOutline w14:w="12700" w14:cap="flat">
                   <w14:noFill/>
@@ -3653,42 +2803,25 @@
           </w:tcPr>
           <w:p>
             <w:pPr>
-              <w:keepNext w:val="0"/>
-              <w:keepLines w:val="0"/>
-              <w:pageBreakBefore w:val="0"/>
-              <w:widowControl w:val="1"/>
-              <w:shd w:val="clear" w:color="auto" w:fill="auto"/>
-              <w:suppressAutoHyphens w:val="1"/>
-              <w:bidi w:val="0"/>
-              <w:spacing w:before="0" w:after="0" w:line="240" w:lineRule="auto"/>
-              <w:ind w:left="0" w:right="0" w:firstLine="0"/>
-              <w:jc w:val="left"/>
-              <w:outlineLvl w:val="0"/>
-              <w:rPr>
-                <w:rtl w:val="0"/>
-              </w:rPr>
-            </w:pPr>
-            <w:r>
-              <w:rPr>
-                <w:rFonts w:ascii="Times New Roman" w:cs="Arial Unicode MS" w:hAnsi="Times New Roman" w:eastAsia="Arial Unicode MS"/>
-                <w:b w:val="0"/>
-                <w:bCs w:val="0"/>
-                <w:i w:val="0"/>
-                <w:iCs w:val="0"/>
-                <w:caps w:val="0"/>
-                <w:smallCaps w:val="0"/>
-                <w:strike w:val="0"/>
-                <w:dstrike w:val="0"/>
-                <w:outline w:val="0"/>
-                <w:color w:val="212121"/>
-                <w:spacing w:val="0"/>
-                <w:kern w:val="0"/>
-                <w:position w:val="0"/>
-                <w:sz w:val="20"/>
-                <w:szCs w:val="20"/>
-                <w:u w:val="none"/>
-                <w:shd w:val="clear" w:color="auto" w:fill="ffffff"/>
-                <w:vertAlign w:val="baseline"/>
+              <w:pStyle w:val="Default"/>
+              <w:suppressAutoHyphens w:val="1"/>
+              <w:bidi w:val="0"/>
+              <w:spacing w:before="0" w:line="240" w:lineRule="auto"/>
+              <w:ind w:left="0" w:right="0" w:firstLine="0"/>
+              <w:jc w:val="left"/>
+              <w:outlineLvl w:val="0"/>
+              <w:rPr>
+                <w:rtl w:val="0"/>
+              </w:rPr>
+            </w:pPr>
+            <w:r>
+              <w:rPr>
+                <w:rFonts w:ascii="Times New Roman" w:hAnsi="Times New Roman"/>
+                <w:outline w:val="0"/>
+                <w:color w:val="212121"/>
+                <w:sz w:val="20"/>
+                <w:szCs w:val="20"/>
+                <w:shd w:val="clear" w:color="auto" w:fill="ffffff"/>
                 <w:rtl w:val="0"/>
                 <w14:textOutline w14:w="12700" w14:cap="flat">
                   <w14:noFill/>
@@ -3724,42 +2857,25 @@
           </w:tcPr>
           <w:p>
             <w:pPr>
-              <w:keepNext w:val="0"/>
-              <w:keepLines w:val="0"/>
-              <w:pageBreakBefore w:val="0"/>
-              <w:widowControl w:val="1"/>
-              <w:shd w:val="clear" w:color="auto" w:fill="auto"/>
-              <w:suppressAutoHyphens w:val="1"/>
-              <w:bidi w:val="0"/>
-              <w:spacing w:before="0" w:after="0" w:line="240" w:lineRule="auto"/>
-              <w:ind w:left="0" w:right="0" w:firstLine="0"/>
-              <w:jc w:val="left"/>
-              <w:outlineLvl w:val="0"/>
-              <w:rPr>
-                <w:rtl w:val="0"/>
-              </w:rPr>
-            </w:pPr>
-            <w:r>
-              <w:rPr>
-                <w:rFonts w:ascii="Times New Roman" w:cs="Arial Unicode MS" w:hAnsi="Times New Roman" w:eastAsia="Arial Unicode MS"/>
-                <w:b w:val="0"/>
-                <w:bCs w:val="0"/>
-                <w:i w:val="0"/>
-                <w:iCs w:val="0"/>
-                <w:caps w:val="0"/>
-                <w:smallCaps w:val="0"/>
-                <w:strike w:val="0"/>
-                <w:dstrike w:val="0"/>
-                <w:outline w:val="0"/>
-                <w:color w:val="212121"/>
-                <w:spacing w:val="0"/>
-                <w:kern w:val="0"/>
-                <w:position w:val="0"/>
-                <w:sz w:val="20"/>
-                <w:szCs w:val="20"/>
-                <w:u w:val="none"/>
-                <w:shd w:val="clear" w:color="auto" w:fill="ffffff"/>
-                <w:vertAlign w:val="baseline"/>
+              <w:pStyle w:val="Default"/>
+              <w:suppressAutoHyphens w:val="1"/>
+              <w:bidi w:val="0"/>
+              <w:spacing w:before="0" w:line="240" w:lineRule="auto"/>
+              <w:ind w:left="0" w:right="0" w:firstLine="0"/>
+              <w:jc w:val="left"/>
+              <w:outlineLvl w:val="0"/>
+              <w:rPr>
+                <w:rtl w:val="0"/>
+              </w:rPr>
+            </w:pPr>
+            <w:r>
+              <w:rPr>
+                <w:rFonts w:ascii="Times New Roman" w:hAnsi="Times New Roman"/>
+                <w:outline w:val="0"/>
+                <w:color w:val="212121"/>
+                <w:sz w:val="20"/>
+                <w:szCs w:val="20"/>
+                <w:shd w:val="clear" w:color="auto" w:fill="ffffff"/>
                 <w:rtl w:val="0"/>
                 <w14:textOutline w14:w="12700" w14:cap="flat">
                   <w14:noFill/>
@@ -3795,42 +2911,25 @@
           </w:tcPr>
           <w:p>
             <w:pPr>
-              <w:keepNext w:val="0"/>
-              <w:keepLines w:val="0"/>
-              <w:pageBreakBefore w:val="0"/>
-              <w:widowControl w:val="1"/>
-              <w:shd w:val="clear" w:color="auto" w:fill="auto"/>
-              <w:suppressAutoHyphens w:val="1"/>
-              <w:bidi w:val="0"/>
-              <w:spacing w:before="0" w:after="0" w:line="240" w:lineRule="auto"/>
-              <w:ind w:left="0" w:right="0" w:firstLine="0"/>
-              <w:jc w:val="left"/>
-              <w:outlineLvl w:val="0"/>
-              <w:rPr>
-                <w:rtl w:val="0"/>
-              </w:rPr>
-            </w:pPr>
-            <w:r>
-              <w:rPr>
-                <w:rFonts w:ascii="Times New Roman" w:cs="Arial Unicode MS" w:hAnsi="Times New Roman" w:eastAsia="Arial Unicode MS"/>
-                <w:b w:val="0"/>
-                <w:bCs w:val="0"/>
-                <w:i w:val="0"/>
-                <w:iCs w:val="0"/>
-                <w:caps w:val="0"/>
-                <w:smallCaps w:val="0"/>
-                <w:strike w:val="0"/>
-                <w:dstrike w:val="0"/>
-                <w:outline w:val="0"/>
-                <w:color w:val="212121"/>
-                <w:spacing w:val="0"/>
-                <w:kern w:val="0"/>
-                <w:position w:val="0"/>
-                <w:sz w:val="20"/>
-                <w:szCs w:val="20"/>
-                <w:u w:val="none"/>
-                <w:shd w:val="clear" w:color="auto" w:fill="ffffff"/>
-                <w:vertAlign w:val="baseline"/>
+              <w:pStyle w:val="Default"/>
+              <w:suppressAutoHyphens w:val="1"/>
+              <w:bidi w:val="0"/>
+              <w:spacing w:before="0" w:line="240" w:lineRule="auto"/>
+              <w:ind w:left="0" w:right="0" w:firstLine="0"/>
+              <w:jc w:val="left"/>
+              <w:outlineLvl w:val="0"/>
+              <w:rPr>
+                <w:rtl w:val="0"/>
+              </w:rPr>
+            </w:pPr>
+            <w:r>
+              <w:rPr>
+                <w:rFonts w:ascii="Times New Roman" w:hAnsi="Times New Roman"/>
+                <w:outline w:val="0"/>
+                <w:color w:val="212121"/>
+                <w:sz w:val="20"/>
+                <w:szCs w:val="20"/>
+                <w:shd w:val="clear" w:color="auto" w:fill="ffffff"/>
                 <w:rtl w:val="0"/>
                 <w14:textOutline w14:w="12700" w14:cap="flat">
                   <w14:noFill/>
@@ -3866,42 +2965,25 @@
           </w:tcPr>
           <w:p>
             <w:pPr>
-              <w:keepNext w:val="0"/>
-              <w:keepLines w:val="0"/>
-              <w:pageBreakBefore w:val="0"/>
-              <w:widowControl w:val="1"/>
-              <w:shd w:val="clear" w:color="auto" w:fill="auto"/>
-              <w:suppressAutoHyphens w:val="1"/>
-              <w:bidi w:val="0"/>
-              <w:spacing w:before="0" w:after="0" w:line="240" w:lineRule="auto"/>
-              <w:ind w:left="0" w:right="0" w:firstLine="0"/>
-              <w:jc w:val="left"/>
-              <w:outlineLvl w:val="0"/>
-              <w:rPr>
-                <w:rtl w:val="0"/>
-              </w:rPr>
-            </w:pPr>
-            <w:r>
-              <w:rPr>
-                <w:rFonts w:ascii="Times New Roman" w:cs="Arial Unicode MS" w:hAnsi="Times New Roman" w:eastAsia="Arial Unicode MS"/>
-                <w:b w:val="0"/>
-                <w:bCs w:val="0"/>
-                <w:i w:val="0"/>
-                <w:iCs w:val="0"/>
-                <w:caps w:val="0"/>
-                <w:smallCaps w:val="0"/>
-                <w:strike w:val="0"/>
-                <w:dstrike w:val="0"/>
-                <w:outline w:val="0"/>
-                <w:color w:val="212121"/>
-                <w:spacing w:val="0"/>
-                <w:kern w:val="0"/>
-                <w:position w:val="0"/>
-                <w:sz w:val="20"/>
-                <w:szCs w:val="20"/>
-                <w:u w:val="none"/>
-                <w:shd w:val="clear" w:color="auto" w:fill="ffffff"/>
-                <w:vertAlign w:val="baseline"/>
+              <w:pStyle w:val="Default"/>
+              <w:suppressAutoHyphens w:val="1"/>
+              <w:bidi w:val="0"/>
+              <w:spacing w:before="0" w:line="240" w:lineRule="auto"/>
+              <w:ind w:left="0" w:right="0" w:firstLine="0"/>
+              <w:jc w:val="left"/>
+              <w:outlineLvl w:val="0"/>
+              <w:rPr>
+                <w:rtl w:val="0"/>
+              </w:rPr>
+            </w:pPr>
+            <w:r>
+              <w:rPr>
+                <w:rFonts w:ascii="Times New Roman" w:hAnsi="Times New Roman"/>
+                <w:outline w:val="0"/>
+                <w:color w:val="212121"/>
+                <w:sz w:val="20"/>
+                <w:szCs w:val="20"/>
+                <w:shd w:val="clear" w:color="auto" w:fill="ffffff"/>
                 <w:rtl w:val="0"/>
                 <w14:textOutline w14:w="12700" w14:cap="flat">
                   <w14:noFill/>
@@ -3937,42 +3019,25 @@
           </w:tcPr>
           <w:p>
             <w:pPr>
-              <w:keepNext w:val="0"/>
-              <w:keepLines w:val="0"/>
-              <w:pageBreakBefore w:val="0"/>
-              <w:widowControl w:val="1"/>
-              <w:shd w:val="clear" w:color="auto" w:fill="auto"/>
-              <w:suppressAutoHyphens w:val="1"/>
-              <w:bidi w:val="0"/>
-              <w:spacing w:before="0" w:after="0" w:line="240" w:lineRule="auto"/>
-              <w:ind w:left="0" w:right="0" w:firstLine="0"/>
-              <w:jc w:val="left"/>
-              <w:outlineLvl w:val="0"/>
-              <w:rPr>
-                <w:rtl w:val="0"/>
-              </w:rPr>
-            </w:pPr>
-            <w:r>
-              <w:rPr>
-                <w:rFonts w:ascii="Times New Roman" w:cs="Arial Unicode MS" w:hAnsi="Times New Roman" w:eastAsia="Arial Unicode MS"/>
-                <w:b w:val="0"/>
-                <w:bCs w:val="0"/>
-                <w:i w:val="0"/>
-                <w:iCs w:val="0"/>
-                <w:caps w:val="0"/>
-                <w:smallCaps w:val="0"/>
-                <w:strike w:val="0"/>
-                <w:dstrike w:val="0"/>
-                <w:outline w:val="0"/>
-                <w:color w:val="212121"/>
-                <w:spacing w:val="0"/>
-                <w:kern w:val="0"/>
-                <w:position w:val="0"/>
-                <w:sz w:val="20"/>
-                <w:szCs w:val="20"/>
-                <w:u w:val="none"/>
-                <w:shd w:val="clear" w:color="auto" w:fill="ffffff"/>
-                <w:vertAlign w:val="baseline"/>
+              <w:pStyle w:val="Default"/>
+              <w:suppressAutoHyphens w:val="1"/>
+              <w:bidi w:val="0"/>
+              <w:spacing w:before="0" w:line="240" w:lineRule="auto"/>
+              <w:ind w:left="0" w:right="0" w:firstLine="0"/>
+              <w:jc w:val="left"/>
+              <w:outlineLvl w:val="0"/>
+              <w:rPr>
+                <w:rtl w:val="0"/>
+              </w:rPr>
+            </w:pPr>
+            <w:r>
+              <w:rPr>
+                <w:rFonts w:ascii="Times New Roman" w:hAnsi="Times New Roman"/>
+                <w:outline w:val="0"/>
+                <w:color w:val="212121"/>
+                <w:sz w:val="20"/>
+                <w:szCs w:val="20"/>
+                <w:shd w:val="clear" w:color="auto" w:fill="ffffff"/>
                 <w:rtl w:val="0"/>
                 <w14:textOutline w14:w="12700" w14:cap="flat">
                   <w14:noFill/>
@@ -4008,42 +3073,25 @@
           </w:tcPr>
           <w:p>
             <w:pPr>
-              <w:keepNext w:val="0"/>
-              <w:keepLines w:val="0"/>
-              <w:pageBreakBefore w:val="0"/>
-              <w:widowControl w:val="1"/>
-              <w:shd w:val="clear" w:color="auto" w:fill="auto"/>
-              <w:suppressAutoHyphens w:val="1"/>
-              <w:bidi w:val="0"/>
-              <w:spacing w:before="0" w:after="0" w:line="240" w:lineRule="auto"/>
-              <w:ind w:left="0" w:right="0" w:firstLine="0"/>
-              <w:jc w:val="left"/>
-              <w:outlineLvl w:val="0"/>
-              <w:rPr>
-                <w:rtl w:val="0"/>
-              </w:rPr>
-            </w:pPr>
-            <w:r>
-              <w:rPr>
-                <w:rFonts w:ascii="Times New Roman" w:cs="Arial Unicode MS" w:hAnsi="Times New Roman" w:eastAsia="Arial Unicode MS"/>
-                <w:b w:val="0"/>
-                <w:bCs w:val="0"/>
-                <w:i w:val="0"/>
-                <w:iCs w:val="0"/>
-                <w:caps w:val="0"/>
-                <w:smallCaps w:val="0"/>
-                <w:strike w:val="0"/>
-                <w:dstrike w:val="0"/>
-                <w:outline w:val="0"/>
-                <w:color w:val="212121"/>
-                <w:spacing w:val="0"/>
-                <w:kern w:val="0"/>
-                <w:position w:val="0"/>
-                <w:sz w:val="20"/>
-                <w:szCs w:val="20"/>
-                <w:u w:val="none"/>
-                <w:shd w:val="clear" w:color="auto" w:fill="ffffff"/>
-                <w:vertAlign w:val="baseline"/>
+              <w:pStyle w:val="Default"/>
+              <w:suppressAutoHyphens w:val="1"/>
+              <w:bidi w:val="0"/>
+              <w:spacing w:before="0" w:line="240" w:lineRule="auto"/>
+              <w:ind w:left="0" w:right="0" w:firstLine="0"/>
+              <w:jc w:val="left"/>
+              <w:outlineLvl w:val="0"/>
+              <w:rPr>
+                <w:rtl w:val="0"/>
+              </w:rPr>
+            </w:pPr>
+            <w:r>
+              <w:rPr>
+                <w:rFonts w:ascii="Times New Roman" w:hAnsi="Times New Roman"/>
+                <w:outline w:val="0"/>
+                <w:color w:val="212121"/>
+                <w:sz w:val="20"/>
+                <w:szCs w:val="20"/>
+                <w:shd w:val="clear" w:color="auto" w:fill="ffffff"/>
                 <w:rtl w:val="0"/>
                 <w14:textOutline w14:w="12700" w14:cap="flat">
                   <w14:noFill/>
@@ -4067,7 +3115,566 @@
         <w:widowControl w:val="0"/>
         <w:ind w:left="108" w:hanging="108"/>
       </w:pPr>
-      <w:r/>
+    </w:p>
+    <w:p>
+      <w:pPr>
+        <w:pStyle w:val="Body"/>
+        <w:widowControl w:val="0"/>
+        <w:ind w:left="108" w:hanging="108"/>
+      </w:pPr>
+    </w:p>
+    <w:p>
+      <w:pPr>
+        <w:pStyle w:val="Body"/>
+        <w:widowControl w:val="0"/>
+        <w:ind w:left="108" w:hanging="108"/>
+      </w:pPr>
+      <w:r>
+        <w:rPr>
+          <w:rtl w:val="0"/>
+          <w:lang w:val="en-US"/>
+        </w:rPr>
+        <w:t>Commands:</w:t>
+      </w:r>
+    </w:p>
+    <w:p>
+      <w:pPr>
+        <w:pStyle w:val="Body"/>
+        <w:widowControl w:val="0"/>
+        <w:ind w:left="108" w:hanging="108"/>
+      </w:pPr>
+    </w:p>
+    <w:p>
+      <w:pPr>
+        <w:pStyle w:val="Body"/>
+        <w:widowControl w:val="0"/>
+        <w:ind w:left="108" w:hanging="108"/>
+      </w:pPr>
+      <w:r>
+        <w:rPr>
+          <w:rtl w:val="0"/>
+          <w:lang w:val="en-US"/>
+        </w:rPr>
+        <w:t>Fire Protective Site:</w:t>
+      </w:r>
+    </w:p>
+    <w:p>
+      <w:pPr>
+        <w:pStyle w:val="Body"/>
+        <w:widowControl w:val="0"/>
+        <w:ind w:left="108" w:hanging="108"/>
+      </w:pPr>
+    </w:p>
+    <w:p>
+      <w:pPr>
+        <w:pStyle w:val="Body"/>
+        <w:widowControl w:val="0"/>
+        <w:ind w:left="108" w:hanging="108"/>
+      </w:pPr>
+      <w:r>
+        <w:rPr>
+          <w:rtl w:val="0"/>
+          <w:lang w:val="en-US"/>
+        </w:rPr>
+        <w:t>Router&gt;en</w:t>
+      </w:r>
+    </w:p>
+    <w:p>
+      <w:pPr>
+        <w:pStyle w:val="Body"/>
+        <w:widowControl w:val="0"/>
+        <w:ind w:left="108" w:hanging="108"/>
+      </w:pPr>
+      <w:r>
+        <w:rPr>
+          <w:rtl w:val="0"/>
+          <w:lang w:val="en-US"/>
+        </w:rPr>
+        <w:t>Router#erase startup-config</w:t>
+      </w:r>
+    </w:p>
+    <w:p>
+      <w:pPr>
+        <w:pStyle w:val="Body"/>
+        <w:widowControl w:val="0"/>
+        <w:ind w:left="108" w:hanging="108"/>
+      </w:pPr>
+      <w:r>
+        <w:rPr>
+          <w:rtl w:val="0"/>
+          <w:lang w:val="en-US"/>
+        </w:rPr>
+        <w:t>Erasing the nvram filesystem will remove all configuration files! Continue? [confirm]</w:t>
+      </w:r>
+    </w:p>
+    <w:p>
+      <w:pPr>
+        <w:pStyle w:val="Body"/>
+        <w:widowControl w:val="0"/>
+        <w:ind w:left="108" w:hanging="108"/>
+      </w:pPr>
+      <w:r>
+        <w:rPr>
+          <w:rtl w:val="0"/>
+          <w:lang w:val="pt-PT"/>
+        </w:rPr>
+        <w:t>[OK]</w:t>
+      </w:r>
+    </w:p>
+    <w:p>
+      <w:pPr>
+        <w:pStyle w:val="Body"/>
+        <w:widowControl w:val="0"/>
+        <w:ind w:left="108" w:hanging="108"/>
+      </w:pPr>
+      <w:r>
+        <w:rPr>
+          <w:rtl w:val="0"/>
+          <w:lang w:val="en-US"/>
+        </w:rPr>
+        <w:t>Erase of nvram: complete</w:t>
+      </w:r>
+    </w:p>
+    <w:p>
+      <w:pPr>
+        <w:pStyle w:val="Body"/>
+        <w:widowControl w:val="0"/>
+        <w:ind w:left="108" w:hanging="108"/>
+      </w:pPr>
+      <w:r>
+        <w:rPr>
+          <w:rtl w:val="0"/>
+          <w:lang w:val="en-US"/>
+        </w:rPr>
+        <w:t>%SYS-7-NV_BLOCK_INIT: Initialized the geometry of nvram</w:t>
+      </w:r>
+    </w:p>
+    <w:p>
+      <w:pPr>
+        <w:pStyle w:val="Body"/>
+        <w:widowControl w:val="0"/>
+        <w:ind w:left="108" w:hanging="108"/>
+      </w:pPr>
+      <w:r>
+        <w:rPr>
+          <w:rtl w:val="0"/>
+          <w:lang w:val="en-US"/>
+        </w:rPr>
+        <w:t>Router#</w:t>
+      </w:r>
+    </w:p>
+    <w:p>
+      <w:pPr>
+        <w:pStyle w:val="Body"/>
+        <w:widowControl w:val="0"/>
+        <w:ind w:left="108" w:hanging="108"/>
+      </w:pPr>
+      <w:r>
+        <w:rPr>
+          <w:rtl w:val="0"/>
+          <w:lang w:val="en-US"/>
+        </w:rPr>
+        <w:t>Router con0 is now available</w:t>
+      </w:r>
+    </w:p>
+    <w:p>
+      <w:pPr>
+        <w:pStyle w:val="Body"/>
+        <w:widowControl w:val="0"/>
+        <w:ind w:left="108" w:hanging="108"/>
+      </w:pPr>
+      <w:r>
+        <w:rPr>
+          <w:rtl w:val="0"/>
+          <w:lang w:val="en-US"/>
+        </w:rPr>
+        <w:t>Press RETURN to get started.</w:t>
+      </w:r>
+    </w:p>
+    <w:p>
+      <w:pPr>
+        <w:pStyle w:val="Body"/>
+        <w:widowControl w:val="0"/>
+        <w:ind w:left="108" w:hanging="108"/>
+      </w:pPr>
+      <w:r>
+        <w:rPr>
+          <w:rtl w:val="0"/>
+          <w:lang w:val="en-US"/>
+        </w:rPr>
+        <w:t>Router&gt;en</w:t>
+      </w:r>
+    </w:p>
+    <w:p>
+      <w:pPr>
+        <w:pStyle w:val="Body"/>
+        <w:widowControl w:val="0"/>
+        <w:ind w:left="108" w:hanging="108"/>
+      </w:pPr>
+      <w:r>
+        <w:rPr>
+          <w:rtl w:val="0"/>
+          <w:lang w:val="en-US"/>
+        </w:rPr>
+        <w:t>Router#reload</w:t>
+      </w:r>
+    </w:p>
+    <w:p>
+      <w:pPr>
+        <w:pStyle w:val="Body"/>
+        <w:widowControl w:val="0"/>
+        <w:ind w:left="108" w:hanging="108"/>
+      </w:pPr>
+      <w:r>
+        <w:rPr>
+          <w:rtl w:val="0"/>
+          <w:lang w:val="en-US"/>
+        </w:rPr>
+        <w:t>Proceed with reload? [confirm]</w:t>
+      </w:r>
+    </w:p>
+    <w:p>
+      <w:pPr>
+        <w:pStyle w:val="Body"/>
+        <w:widowControl w:val="0"/>
+        <w:ind w:left="108" w:hanging="108"/>
+      </w:pPr>
+    </w:p>
+    <w:p>
+      <w:pPr>
+        <w:pStyle w:val="Body"/>
+        <w:widowControl w:val="0"/>
+        <w:ind w:left="108" w:hanging="108"/>
+      </w:pPr>
+      <w:r>
+        <w:rPr>
+          <w:rtl w:val="0"/>
+          <w:lang w:val="de-DE"/>
+        </w:rPr>
+        <w:t xml:space="preserve">         --- System Configuration Dialog ---</w:t>
+      </w:r>
+    </w:p>
+    <w:p>
+      <w:pPr>
+        <w:pStyle w:val="Body"/>
+        <w:widowControl w:val="0"/>
+        <w:ind w:left="108" w:hanging="108"/>
+      </w:pPr>
+    </w:p>
+    <w:p>
+      <w:pPr>
+        <w:pStyle w:val="Body"/>
+        <w:widowControl w:val="0"/>
+        <w:ind w:left="108" w:hanging="108"/>
+      </w:pPr>
+      <w:r>
+        <w:rPr>
+          <w:rtl w:val="0"/>
+          <w:lang w:val="en-US"/>
+        </w:rPr>
+        <w:t xml:space="preserve">Would you like to enter the initial configuration dialog? [yes/no]: </w:t>
+      </w:r>
+    </w:p>
+    <w:p>
+      <w:pPr>
+        <w:pStyle w:val="Body"/>
+        <w:widowControl w:val="0"/>
+        <w:ind w:left="108" w:hanging="108"/>
+      </w:pPr>
+      <w:r>
+        <w:rPr>
+          <w:rtl w:val="0"/>
+          <w:lang w:val="en-US"/>
+        </w:rPr>
+        <w:t>% Please answer 'yes' or 'no'.</w:t>
+      </w:r>
+    </w:p>
+    <w:p>
+      <w:pPr>
+        <w:pStyle w:val="Body"/>
+        <w:widowControl w:val="0"/>
+        <w:ind w:left="108" w:hanging="108"/>
+      </w:pPr>
+      <w:r>
+        <w:rPr>
+          <w:rtl w:val="0"/>
+          <w:lang w:val="en-US"/>
+        </w:rPr>
+        <w:t>Would you like to enter the initial configuration dialog? [yes/no]: no</w:t>
+      </w:r>
+    </w:p>
+    <w:p>
+      <w:pPr>
+        <w:pStyle w:val="Body"/>
+        <w:widowControl w:val="0"/>
+        <w:ind w:left="108" w:hanging="108"/>
+      </w:pPr>
+    </w:p>
+    <w:p>
+      <w:pPr>
+        <w:pStyle w:val="Body"/>
+        <w:widowControl w:val="0"/>
+        <w:ind w:left="108" w:hanging="108"/>
+      </w:pPr>
+    </w:p>
+    <w:p>
+      <w:pPr>
+        <w:pStyle w:val="Body"/>
+        <w:widowControl w:val="0"/>
+        <w:ind w:left="108" w:hanging="108"/>
+      </w:pPr>
+      <w:r>
+        <w:rPr>
+          <w:rtl w:val="0"/>
+          <w:lang w:val="en-US"/>
+        </w:rPr>
+        <w:t>Press RETURN to get started!</w:t>
+      </w:r>
+    </w:p>
+    <w:p>
+      <w:pPr>
+        <w:pStyle w:val="Body"/>
+        <w:widowControl w:val="0"/>
+        <w:ind w:left="108" w:hanging="108"/>
+      </w:pPr>
+    </w:p>
+    <w:p>
+      <w:pPr>
+        <w:pStyle w:val="Body"/>
+        <w:widowControl w:val="0"/>
+        <w:ind w:left="108" w:hanging="108"/>
+      </w:pPr>
+    </w:p>
+    <w:p>
+      <w:pPr>
+        <w:pStyle w:val="Body"/>
+        <w:widowControl w:val="0"/>
+        <w:ind w:left="108" w:hanging="108"/>
+      </w:pPr>
+    </w:p>
+    <w:p>
+      <w:pPr>
+        <w:pStyle w:val="Body"/>
+        <w:widowControl w:val="0"/>
+        <w:ind w:left="108" w:hanging="108"/>
+      </w:pPr>
+      <w:r>
+        <w:rPr>
+          <w:rtl w:val="0"/>
+          <w:lang w:val="en-US"/>
+        </w:rPr>
+        <w:t>Router&gt;en</w:t>
+      </w:r>
+    </w:p>
+    <w:p>
+      <w:pPr>
+        <w:pStyle w:val="Body"/>
+        <w:widowControl w:val="0"/>
+        <w:ind w:left="108" w:hanging="108"/>
+      </w:pPr>
+      <w:r>
+        <w:rPr>
+          <w:rtl w:val="0"/>
+          <w:lang w:val="en-US"/>
+        </w:rPr>
+        <w:t>Router#conf t</w:t>
+      </w:r>
+    </w:p>
+    <w:p>
+      <w:pPr>
+        <w:pStyle w:val="Body"/>
+        <w:widowControl w:val="0"/>
+        <w:ind w:left="108" w:hanging="108"/>
+      </w:pPr>
+      <w:r>
+        <w:rPr>
+          <w:rtl w:val="0"/>
+          <w:lang w:val="en-US"/>
+        </w:rPr>
+        <w:t xml:space="preserve">Router#conf terminal </w:t>
+      </w:r>
+    </w:p>
+    <w:p>
+      <w:pPr>
+        <w:pStyle w:val="Body"/>
+        <w:widowControl w:val="0"/>
+        <w:ind w:left="108" w:hanging="108"/>
+      </w:pPr>
+      <w:r>
+        <w:rPr>
+          <w:rtl w:val="0"/>
+          <w:lang w:val="en-US"/>
+        </w:rPr>
+        <w:t>Enter configuration commands, one per line.  End with CNTL/Z.</w:t>
+      </w:r>
+    </w:p>
+    <w:p>
+      <w:pPr>
+        <w:pStyle w:val="Body"/>
+        <w:widowControl w:val="0"/>
+        <w:ind w:left="108" w:hanging="108"/>
+      </w:pPr>
+      <w:r>
+        <w:rPr>
+          <w:rtl w:val="0"/>
+          <w:lang w:val="en-US"/>
+        </w:rPr>
+        <w:t>Router(config)#hostname Fire</w:t>
+      </w:r>
+    </w:p>
+    <w:p>
+      <w:pPr>
+        <w:pStyle w:val="Body"/>
+        <w:widowControl w:val="0"/>
+        <w:ind w:left="108" w:hanging="108"/>
+      </w:pPr>
+      <w:r>
+        <w:rPr>
+          <w:rtl w:val="0"/>
+          <w:lang w:val="en-US"/>
+        </w:rPr>
+        <w:t>Fire(config)#no ip domain-lookup</w:t>
+      </w:r>
+    </w:p>
+    <w:p>
+      <w:pPr>
+        <w:pStyle w:val="Body"/>
+        <w:widowControl w:val="0"/>
+        <w:ind w:left="108" w:hanging="108"/>
+      </w:pPr>
+      <w:r>
+        <w:rPr>
+          <w:rtl w:val="0"/>
+          <w:lang w:val="fr-FR"/>
+        </w:rPr>
+        <w:t>Fire(config)#enable secret class</w:t>
+      </w:r>
+    </w:p>
+    <w:p>
+      <w:pPr>
+        <w:pStyle w:val="Body"/>
+        <w:widowControl w:val="0"/>
+        <w:ind w:left="108" w:hanging="108"/>
+      </w:pPr>
+      <w:r>
+        <w:rPr>
+          <w:rtl w:val="0"/>
+          <w:lang w:val="it-IT"/>
+        </w:rPr>
+        <w:t>Fire(config)#line console 0</w:t>
+      </w:r>
+    </w:p>
+    <w:p>
+      <w:pPr>
+        <w:pStyle w:val="Body"/>
+        <w:widowControl w:val="0"/>
+        <w:ind w:left="108" w:hanging="108"/>
+      </w:pPr>
+      <w:r>
+        <w:rPr>
+          <w:rtl w:val="0"/>
+          <w:lang w:val="en-US"/>
+        </w:rPr>
+        <w:t>Fire(config-line)#password cisco</w:t>
+      </w:r>
+    </w:p>
+    <w:p>
+      <w:pPr>
+        <w:pStyle w:val="Body"/>
+        <w:widowControl w:val="0"/>
+        <w:ind w:left="108" w:hanging="108"/>
+      </w:pPr>
+      <w:r>
+        <w:rPr>
+          <w:rtl w:val="0"/>
+          <w:lang w:val="en-US"/>
+        </w:rPr>
+        <w:t>Fire(config-line)#login</w:t>
+      </w:r>
+    </w:p>
+    <w:p>
+      <w:pPr>
+        <w:pStyle w:val="Body"/>
+        <w:widowControl w:val="0"/>
+        <w:ind w:left="108" w:hanging="108"/>
+      </w:pPr>
+      <w:r>
+        <w:rPr>
+          <w:rtl w:val="0"/>
+          <w:lang w:val="en-US"/>
+        </w:rPr>
+        <w:t>Fire(config-line)#exit</w:t>
+      </w:r>
+    </w:p>
+    <w:p>
+      <w:pPr>
+        <w:pStyle w:val="Body"/>
+        <w:widowControl w:val="0"/>
+        <w:ind w:left="108" w:hanging="108"/>
+      </w:pPr>
+      <w:r>
+        <w:rPr>
+          <w:rtl w:val="0"/>
+          <w:lang w:val="it-IT"/>
+        </w:rPr>
+        <w:t>Fire(config)#line vty 0 4</w:t>
+      </w:r>
+    </w:p>
+    <w:p>
+      <w:pPr>
+        <w:pStyle w:val="Body"/>
+        <w:widowControl w:val="0"/>
+        <w:ind w:left="108" w:hanging="108"/>
+      </w:pPr>
+      <w:r>
+        <w:rPr>
+          <w:rtl w:val="0"/>
+          <w:lang w:val="en-US"/>
+        </w:rPr>
+        <w:t>Fire(config-line)#password cisco</w:t>
+      </w:r>
+    </w:p>
+    <w:p>
+      <w:pPr>
+        <w:pStyle w:val="Body"/>
+        <w:widowControl w:val="0"/>
+        <w:ind w:left="108" w:hanging="108"/>
+      </w:pPr>
+      <w:r>
+        <w:rPr>
+          <w:rtl w:val="0"/>
+          <w:lang w:val="en-US"/>
+        </w:rPr>
+        <w:t>Fire(config-line)#login</w:t>
+      </w:r>
+    </w:p>
+    <w:p>
+      <w:pPr>
+        <w:pStyle w:val="Body"/>
+        <w:widowControl w:val="0"/>
+        <w:ind w:left="108" w:hanging="108"/>
+      </w:pPr>
+      <w:r>
+        <w:rPr>
+          <w:rtl w:val="0"/>
+          <w:lang w:val="en-US"/>
+        </w:rPr>
+        <w:t>Fire(config-line)#exit</w:t>
+      </w:r>
+    </w:p>
+    <w:p>
+      <w:pPr>
+        <w:pStyle w:val="Body"/>
+        <w:widowControl w:val="0"/>
+        <w:ind w:left="108" w:hanging="108"/>
+      </w:pPr>
+      <w:r>
+        <w:rPr>
+          <w:rtl w:val="0"/>
+          <w:lang w:val="it-IT"/>
+        </w:rPr>
+        <w:t>Fire(config)#</w:t>
+      </w:r>
     </w:p>
     <w:sectPr>
       <w:headerReference w:type="default" r:id="rId4"/>
@@ -4306,6 +3913,52 @@
       </w14:textFill>
     </w:rPr>
   </w:style>
+  <w:style w:type="paragraph" w:styleId="Default">
+    <w:name w:val="Default"/>
+    <w:next w:val="Default"/>
+    <w:pPr>
+      <w:keepNext w:val="0"/>
+      <w:keepLines w:val="0"/>
+      <w:pageBreakBefore w:val="0"/>
+      <w:widowControl w:val="1"/>
+      <w:shd w:val="clear" w:color="auto" w:fill="auto"/>
+      <w:suppressAutoHyphens w:val="0"/>
+      <w:bidi w:val="0"/>
+      <w:spacing w:before="160" w:after="0" w:line="288" w:lineRule="auto"/>
+      <w:ind w:left="0" w:right="0" w:firstLine="0"/>
+      <w:jc w:val="left"/>
+      <w:outlineLvl w:val="9"/>
+    </w:pPr>
+    <w:rPr>
+      <w:rFonts w:ascii="Helvetica Neue" w:cs="Arial Unicode MS" w:hAnsi="Helvetica Neue" w:eastAsia="Arial Unicode MS"/>
+      <w:b w:val="0"/>
+      <w:bCs w:val="0"/>
+      <w:i w:val="0"/>
+      <w:iCs w:val="0"/>
+      <w:caps w:val="0"/>
+      <w:smallCaps w:val="0"/>
+      <w:strike w:val="0"/>
+      <w:dstrike w:val="0"/>
+      <w:outline w:val="0"/>
+      <w:color w:val="000000"/>
+      <w:spacing w:val="0"/>
+      <w:kern w:val="0"/>
+      <w:position w:val="0"/>
+      <w:sz w:val="24"/>
+      <w:szCs w:val="24"/>
+      <w:u w:val="none"/>
+      <w:shd w:val="nil" w:color="auto" w:fill="auto"/>
+      <w:vertAlign w:val="baseline"/>
+      <w14:textOutline>
+        <w14:noFill/>
+      </w14:textOutline>
+      <w14:textFill>
+        <w14:solidFill>
+          <w14:srgbClr w14:val="000000"/>
+        </w14:solidFill>
+      </w14:textFill>
+    </w:rPr>
+  </w:style>
 </w:styles>
 </file>
 

</xml_diff>